<commit_message>
Game Design Documentation October 15 Update
Also small table change to October 8 document
</commit_message>
<xml_diff>
--- a/Darkwave/Dark Wave Game Documentation 2014_10_08.docx
+++ b/Darkwave/Dark Wave Game Documentation 2014_10_08.docx
@@ -55,7 +55,15 @@
         <w:jc w:val="center"/>
       </w:pPr>
       <w:r>
-        <w:t>(major release patch – major patch – minor patch)</w:t>
+        <w:t>(</w:t>
+      </w:r>
+      <w:proofErr w:type="gramStart"/>
+      <w:r>
+        <w:t>major</w:t>
+      </w:r>
+      <w:proofErr w:type="gramEnd"/>
+      <w:r>
+        <w:t xml:space="preserve"> release patch – major patch – minor patch)</w:t>
       </w:r>
     </w:p>
     <w:p>
@@ -180,7 +188,7 @@
           <w:r>
             <w:fldChar w:fldCharType="separate"/>
           </w:r>
-          <w:hyperlink w:anchor="_Toc400478981" w:history="1">
+          <w:hyperlink w:anchor="_Toc400726380" w:history="1">
             <w:r>
               <w:rPr>
                 <w:rStyle w:val="Hyperlink"/>
@@ -207,7 +215,7 @@
                 <w:noProof/>
                 <w:webHidden/>
               </w:rPr>
-              <w:instrText xml:space="preserve"> PAGEREF _Toc400478981 \h </w:instrText>
+              <w:instrText xml:space="preserve"> PAGEREF _Toc400726380 \h </w:instrText>
             </w:r>
             <w:r>
               <w:rPr>
@@ -250,7 +258,7 @@
               <w:kern w:val="0"/>
             </w:rPr>
           </w:pPr>
-          <w:hyperlink w:anchor="_Toc400478982" w:history="1">
+          <w:hyperlink w:anchor="_Toc400726381" w:history="1">
             <w:r>
               <w:rPr>
                 <w:rStyle w:val="Hyperlink"/>
@@ -277,7 +285,7 @@
                 <w:noProof/>
                 <w:webHidden/>
               </w:rPr>
-              <w:instrText xml:space="preserve"> PAGEREF _Toc400478982 \h </w:instrText>
+              <w:instrText xml:space="preserve"> PAGEREF _Toc400726381 \h </w:instrText>
             </w:r>
             <w:r>
               <w:rPr>
@@ -320,7 +328,7 @@
               <w:kern w:val="0"/>
             </w:rPr>
           </w:pPr>
-          <w:hyperlink w:anchor="_Toc400478983" w:history="1">
+          <w:hyperlink w:anchor="_Toc400726382" w:history="1">
             <w:r>
               <w:rPr>
                 <w:rStyle w:val="Hyperlink"/>
@@ -347,7 +355,7 @@
                 <w:noProof/>
                 <w:webHidden/>
               </w:rPr>
-              <w:instrText xml:space="preserve"> PAGEREF _Toc400478983 \h </w:instrText>
+              <w:instrText xml:space="preserve"> PAGEREF _Toc400726382 \h </w:instrText>
             </w:r>
             <w:r>
               <w:rPr>
@@ -390,7 +398,7 @@
               <w:kern w:val="0"/>
             </w:rPr>
           </w:pPr>
-          <w:hyperlink w:anchor="_Toc400478984" w:history="1">
+          <w:hyperlink w:anchor="_Toc400726383" w:history="1">
             <w:r>
               <w:rPr>
                 <w:rStyle w:val="Hyperlink"/>
@@ -417,7 +425,7 @@
                 <w:noProof/>
                 <w:webHidden/>
               </w:rPr>
-              <w:instrText xml:space="preserve"> PAGEREF _Toc400478984 \h </w:instrText>
+              <w:instrText xml:space="preserve"> PAGEREF _Toc400726383 \h </w:instrText>
             </w:r>
             <w:r>
               <w:rPr>
@@ -460,7 +468,7 @@
               <w:kern w:val="0"/>
             </w:rPr>
           </w:pPr>
-          <w:hyperlink w:anchor="_Toc400478985" w:history="1">
+          <w:hyperlink w:anchor="_Toc400726384" w:history="1">
             <w:r>
               <w:rPr>
                 <w:rStyle w:val="Hyperlink"/>
@@ -487,7 +495,7 @@
                 <w:noProof/>
                 <w:webHidden/>
               </w:rPr>
-              <w:instrText xml:space="preserve"> PAGEREF _Toc400478985 \h </w:instrText>
+              <w:instrText xml:space="preserve"> PAGEREF _Toc400726384 \h </w:instrText>
             </w:r>
             <w:r>
               <w:rPr>
@@ -530,7 +538,7 @@
               <w:kern w:val="0"/>
             </w:rPr>
           </w:pPr>
-          <w:hyperlink w:anchor="_Toc400478986" w:history="1">
+          <w:hyperlink w:anchor="_Toc400726385" w:history="1">
             <w:r>
               <w:rPr>
                 <w:rStyle w:val="Hyperlink"/>
@@ -557,7 +565,7 @@
                 <w:noProof/>
                 <w:webHidden/>
               </w:rPr>
-              <w:instrText xml:space="preserve"> PAGEREF _Toc400478986 \h </w:instrText>
+              <w:instrText xml:space="preserve"> PAGEREF _Toc400726385 \h </w:instrText>
             </w:r>
             <w:r>
               <w:rPr>
@@ -600,7 +608,7 @@
               <w:kern w:val="0"/>
             </w:rPr>
           </w:pPr>
-          <w:hyperlink w:anchor="_Toc400478987" w:history="1">
+          <w:hyperlink w:anchor="_Toc400726386" w:history="1">
             <w:r>
               <w:rPr>
                 <w:rStyle w:val="Hyperlink"/>
@@ -627,7 +635,7 @@
                 <w:noProof/>
                 <w:webHidden/>
               </w:rPr>
-              <w:instrText xml:space="preserve"> PAGEREF _Toc400478987 \h </w:instrText>
+              <w:instrText xml:space="preserve"> PAGEREF _Toc400726386 \h </w:instrText>
             </w:r>
             <w:r>
               <w:rPr>
@@ -670,7 +678,7 @@
               <w:kern w:val="0"/>
             </w:rPr>
           </w:pPr>
-          <w:hyperlink w:anchor="_Toc400478988" w:history="1">
+          <w:hyperlink w:anchor="_Toc400726387" w:history="1">
             <w:r>
               <w:rPr>
                 <w:rStyle w:val="Hyperlink"/>
@@ -697,7 +705,7 @@
                 <w:noProof/>
                 <w:webHidden/>
               </w:rPr>
-              <w:instrText xml:space="preserve"> PAGEREF _Toc400478988 \h </w:instrText>
+              <w:instrText xml:space="preserve"> PAGEREF _Toc400726387 \h </w:instrText>
             </w:r>
             <w:r>
               <w:rPr>
@@ -740,7 +748,7 @@
               <w:kern w:val="0"/>
             </w:rPr>
           </w:pPr>
-          <w:hyperlink w:anchor="_Toc400478989" w:history="1">
+          <w:hyperlink w:anchor="_Toc400726388" w:history="1">
             <w:r>
               <w:rPr>
                 <w:rStyle w:val="Hyperlink"/>
@@ -767,7 +775,7 @@
                 <w:noProof/>
                 <w:webHidden/>
               </w:rPr>
-              <w:instrText xml:space="preserve"> PAGEREF _Toc400478989 \h </w:instrText>
+              <w:instrText xml:space="preserve"> PAGEREF _Toc400726388 \h </w:instrText>
             </w:r>
             <w:r>
               <w:rPr>
@@ -810,7 +818,7 @@
               <w:kern w:val="0"/>
             </w:rPr>
           </w:pPr>
-          <w:hyperlink w:anchor="_Toc400478990" w:history="1">
+          <w:hyperlink w:anchor="_Toc400726389" w:history="1">
             <w:r>
               <w:rPr>
                 <w:rStyle w:val="Hyperlink"/>
@@ -837,7 +845,7 @@
                 <w:noProof/>
                 <w:webHidden/>
               </w:rPr>
-              <w:instrText xml:space="preserve"> PAGEREF _Toc400478990 \h </w:instrText>
+              <w:instrText xml:space="preserve"> PAGEREF _Toc400726389 \h </w:instrText>
             </w:r>
             <w:r>
               <w:rPr>
@@ -880,7 +888,7 @@
               <w:kern w:val="0"/>
             </w:rPr>
           </w:pPr>
-          <w:hyperlink w:anchor="_Toc400478991" w:history="1">
+          <w:hyperlink w:anchor="_Toc400726390" w:history="1">
             <w:r>
               <w:rPr>
                 <w:rStyle w:val="Hyperlink"/>
@@ -907,7 +915,7 @@
                 <w:noProof/>
                 <w:webHidden/>
               </w:rPr>
-              <w:instrText xml:space="preserve"> PAGEREF _Toc400478991 \h </w:instrText>
+              <w:instrText xml:space="preserve"> PAGEREF _Toc400726390 \h </w:instrText>
             </w:r>
             <w:r>
               <w:rPr>
@@ -950,7 +958,7 @@
               <w:kern w:val="0"/>
             </w:rPr>
           </w:pPr>
-          <w:hyperlink w:anchor="_Toc400478992" w:history="1">
+          <w:hyperlink w:anchor="_Toc400726391" w:history="1">
             <w:r>
               <w:rPr>
                 <w:rStyle w:val="Hyperlink"/>
@@ -977,7 +985,7 @@
                 <w:noProof/>
                 <w:webHidden/>
               </w:rPr>
-              <w:instrText xml:space="preserve"> PAGEREF _Toc400478992 \h </w:instrText>
+              <w:instrText xml:space="preserve"> PAGEREF _Toc400726391 \h </w:instrText>
             </w:r>
             <w:r>
               <w:rPr>
@@ -1020,7 +1028,7 @@
               <w:kern w:val="0"/>
             </w:rPr>
           </w:pPr>
-          <w:hyperlink w:anchor="_Toc400478993" w:history="1">
+          <w:hyperlink w:anchor="_Toc400726392" w:history="1">
             <w:r>
               <w:rPr>
                 <w:rStyle w:val="Hyperlink"/>
@@ -1047,7 +1055,7 @@
                 <w:noProof/>
                 <w:webHidden/>
               </w:rPr>
-              <w:instrText xml:space="preserve"> PAGEREF _Toc400478993 \h </w:instrText>
+              <w:instrText xml:space="preserve"> PAGEREF _Toc400726392 \h </w:instrText>
             </w:r>
             <w:r>
               <w:rPr>
@@ -1090,7 +1098,7 @@
               <w:kern w:val="0"/>
             </w:rPr>
           </w:pPr>
-          <w:hyperlink w:anchor="_Toc400478994" w:history="1">
+          <w:hyperlink w:anchor="_Toc400726393" w:history="1">
             <w:r>
               <w:rPr>
                 <w:rStyle w:val="Hyperlink"/>
@@ -1117,7 +1125,7 @@
                 <w:noProof/>
                 <w:webHidden/>
               </w:rPr>
-              <w:instrText xml:space="preserve"> PAGEREF _Toc400478994 \h </w:instrText>
+              <w:instrText xml:space="preserve"> PAGEREF _Toc400726393 \h </w:instrText>
             </w:r>
             <w:r>
               <w:rPr>
@@ -1160,7 +1168,7 @@
               <w:kern w:val="0"/>
             </w:rPr>
           </w:pPr>
-          <w:hyperlink w:anchor="_Toc400478995" w:history="1">
+          <w:hyperlink w:anchor="_Toc400726394" w:history="1">
             <w:r>
               <w:rPr>
                 <w:rStyle w:val="Hyperlink"/>
@@ -1187,7 +1195,7 @@
                 <w:noProof/>
                 <w:webHidden/>
               </w:rPr>
-              <w:instrText xml:space="preserve"> PAGEREF _Toc400478995 \h </w:instrText>
+              <w:instrText xml:space="preserve"> PAGEREF _Toc400726394 \h </w:instrText>
             </w:r>
             <w:r>
               <w:rPr>
@@ -1230,7 +1238,7 @@
               <w:kern w:val="0"/>
             </w:rPr>
           </w:pPr>
-          <w:hyperlink w:anchor="_Toc400478996" w:history="1">
+          <w:hyperlink w:anchor="_Toc400726395" w:history="1">
             <w:r>
               <w:rPr>
                 <w:rStyle w:val="Hyperlink"/>
@@ -1257,7 +1265,7 @@
                 <w:noProof/>
                 <w:webHidden/>
               </w:rPr>
-              <w:instrText xml:space="preserve"> PAGEREF _Toc400478996 \h </w:instrText>
+              <w:instrText xml:space="preserve"> PAGEREF _Toc400726395 \h </w:instrText>
             </w:r>
             <w:r>
               <w:rPr>
@@ -1300,7 +1308,7 @@
               <w:kern w:val="0"/>
             </w:rPr>
           </w:pPr>
-          <w:hyperlink w:anchor="_Toc400478997" w:history="1">
+          <w:hyperlink w:anchor="_Toc400726396" w:history="1">
             <w:r>
               <w:rPr>
                 <w:rStyle w:val="Hyperlink"/>
@@ -1327,7 +1335,7 @@
                 <w:noProof/>
                 <w:webHidden/>
               </w:rPr>
-              <w:instrText xml:space="preserve"> PAGEREF _Toc400478997 \h </w:instrText>
+              <w:instrText xml:space="preserve"> PAGEREF _Toc400726396 \h </w:instrText>
             </w:r>
             <w:r>
               <w:rPr>
@@ -1370,7 +1378,7 @@
               <w:kern w:val="0"/>
             </w:rPr>
           </w:pPr>
-          <w:hyperlink w:anchor="_Toc400478998" w:history="1">
+          <w:hyperlink w:anchor="_Toc400726397" w:history="1">
             <w:r>
               <w:rPr>
                 <w:rStyle w:val="Hyperlink"/>
@@ -1397,7 +1405,7 @@
                 <w:noProof/>
                 <w:webHidden/>
               </w:rPr>
-              <w:instrText xml:space="preserve"> PAGEREF _Toc400478998 \h </w:instrText>
+              <w:instrText xml:space="preserve"> PAGEREF _Toc400726397 \h </w:instrText>
             </w:r>
             <w:r>
               <w:rPr>
@@ -1440,7 +1448,7 @@
               <w:kern w:val="0"/>
             </w:rPr>
           </w:pPr>
-          <w:hyperlink w:anchor="_Toc400478999" w:history="1">
+          <w:hyperlink w:anchor="_Toc400726398" w:history="1">
             <w:r>
               <w:rPr>
                 <w:rStyle w:val="Hyperlink"/>
@@ -1467,7 +1475,7 @@
                 <w:noProof/>
                 <w:webHidden/>
               </w:rPr>
-              <w:instrText xml:space="preserve"> PAGEREF _Toc400478999 \h </w:instrText>
+              <w:instrText xml:space="preserve"> PAGEREF _Toc400726398 \h </w:instrText>
             </w:r>
             <w:r>
               <w:rPr>
@@ -1510,7 +1518,7 @@
               <w:kern w:val="0"/>
             </w:rPr>
           </w:pPr>
-          <w:hyperlink w:anchor="_Toc400479000" w:history="1">
+          <w:hyperlink w:anchor="_Toc400726399" w:history="1">
             <w:r>
               <w:rPr>
                 <w:rStyle w:val="Hyperlink"/>
@@ -1537,7 +1545,7 @@
                 <w:noProof/>
                 <w:webHidden/>
               </w:rPr>
-              <w:instrText xml:space="preserve"> PAGEREF _Toc400479000 \h </w:instrText>
+              <w:instrText xml:space="preserve"> PAGEREF _Toc400726399 \h </w:instrText>
             </w:r>
             <w:r>
               <w:rPr>
@@ -1557,7 +1565,7 @@
                 <w:noProof/>
                 <w:webHidden/>
               </w:rPr>
-              <w:t>10</w:t>
+              <w:t>11</w:t>
             </w:r>
             <w:r>
               <w:rPr>
@@ -1580,7 +1588,7 @@
               <w:kern w:val="0"/>
             </w:rPr>
           </w:pPr>
-          <w:hyperlink w:anchor="_Toc400479001" w:history="1">
+          <w:hyperlink w:anchor="_Toc400726400" w:history="1">
             <w:r>
               <w:rPr>
                 <w:rStyle w:val="Hyperlink"/>
@@ -1607,7 +1615,7 @@
                 <w:noProof/>
                 <w:webHidden/>
               </w:rPr>
-              <w:instrText xml:space="preserve"> PAGEREF _Toc400479001 \h </w:instrText>
+              <w:instrText xml:space="preserve"> PAGEREF _Toc400726400 \h </w:instrText>
             </w:r>
             <w:r>
               <w:rPr>
@@ -1627,7 +1635,7 @@
                 <w:noProof/>
                 <w:webHidden/>
               </w:rPr>
-              <w:t>10</w:t>
+              <w:t>11</w:t>
             </w:r>
             <w:r>
               <w:rPr>
@@ -1650,7 +1658,7 @@
               <w:kern w:val="0"/>
             </w:rPr>
           </w:pPr>
-          <w:hyperlink w:anchor="_Toc400479002" w:history="1">
+          <w:hyperlink w:anchor="_Toc400726401" w:history="1">
             <w:r>
               <w:rPr>
                 <w:rStyle w:val="Hyperlink"/>
@@ -1677,7 +1685,7 @@
                 <w:noProof/>
                 <w:webHidden/>
               </w:rPr>
-              <w:instrText xml:space="preserve"> PAGEREF _Toc400479002 \h </w:instrText>
+              <w:instrText xml:space="preserve"> PAGEREF _Toc400726401 \h </w:instrText>
             </w:r>
             <w:r>
               <w:rPr>
@@ -1697,7 +1705,7 @@
                 <w:noProof/>
                 <w:webHidden/>
               </w:rPr>
-              <w:t>10</w:t>
+              <w:t>11</w:t>
             </w:r>
             <w:r>
               <w:rPr>
@@ -1720,7 +1728,7 @@
               <w:kern w:val="0"/>
             </w:rPr>
           </w:pPr>
-          <w:hyperlink w:anchor="_Toc400479003" w:history="1">
+          <w:hyperlink w:anchor="_Toc400726402" w:history="1">
             <w:r>
               <w:rPr>
                 <w:rStyle w:val="Hyperlink"/>
@@ -1747,7 +1755,7 @@
                 <w:noProof/>
                 <w:webHidden/>
               </w:rPr>
-              <w:instrText xml:space="preserve"> PAGEREF _Toc400479003 \h </w:instrText>
+              <w:instrText xml:space="preserve"> PAGEREF _Toc400726402 \h </w:instrText>
             </w:r>
             <w:r>
               <w:rPr>
@@ -1767,7 +1775,7 @@
                 <w:noProof/>
                 <w:webHidden/>
               </w:rPr>
-              <w:t>11</w:t>
+              <w:t>12</w:t>
             </w:r>
             <w:r>
               <w:rPr>
@@ -1790,7 +1798,7 @@
               <w:kern w:val="0"/>
             </w:rPr>
           </w:pPr>
-          <w:hyperlink w:anchor="_Toc400479004" w:history="1">
+          <w:hyperlink w:anchor="_Toc400726403" w:history="1">
             <w:r>
               <w:rPr>
                 <w:rStyle w:val="Hyperlink"/>
@@ -1817,7 +1825,7 @@
                 <w:noProof/>
                 <w:webHidden/>
               </w:rPr>
-              <w:instrText xml:space="preserve"> PAGEREF _Toc400479004 \h </w:instrText>
+              <w:instrText xml:space="preserve"> PAGEREF _Toc400726403 \h </w:instrText>
             </w:r>
             <w:r>
               <w:rPr>
@@ -1837,7 +1845,7 @@
                 <w:noProof/>
                 <w:webHidden/>
               </w:rPr>
-              <w:t>12</w:t>
+              <w:t>13</w:t>
             </w:r>
             <w:r>
               <w:rPr>
@@ -1860,7 +1868,7 @@
               <w:kern w:val="0"/>
             </w:rPr>
           </w:pPr>
-          <w:hyperlink w:anchor="_Toc400479005" w:history="1">
+          <w:hyperlink w:anchor="_Toc400726404" w:history="1">
             <w:r>
               <w:rPr>
                 <w:rStyle w:val="Hyperlink"/>
@@ -1887,7 +1895,7 @@
                 <w:noProof/>
                 <w:webHidden/>
               </w:rPr>
-              <w:instrText xml:space="preserve"> PAGEREF _Toc400479005 \h </w:instrText>
+              <w:instrText xml:space="preserve"> PAGEREF _Toc400726404 \h </w:instrText>
             </w:r>
             <w:r>
               <w:rPr>
@@ -1907,7 +1915,7 @@
                 <w:noProof/>
                 <w:webHidden/>
               </w:rPr>
-              <w:t>12</w:t>
+              <w:t>13</w:t>
             </w:r>
             <w:r>
               <w:rPr>
@@ -1930,7 +1938,7 @@
               <w:kern w:val="0"/>
             </w:rPr>
           </w:pPr>
-          <w:hyperlink w:anchor="_Toc400479006" w:history="1">
+          <w:hyperlink w:anchor="_Toc400726405" w:history="1">
             <w:r>
               <w:rPr>
                 <w:rStyle w:val="Hyperlink"/>
@@ -1957,7 +1965,7 @@
                 <w:noProof/>
                 <w:webHidden/>
               </w:rPr>
-              <w:instrText xml:space="preserve"> PAGEREF _Toc400479006 \h </w:instrText>
+              <w:instrText xml:space="preserve"> PAGEREF _Toc400726405 \h </w:instrText>
             </w:r>
             <w:r>
               <w:rPr>
@@ -1977,7 +1985,7 @@
                 <w:noProof/>
                 <w:webHidden/>
               </w:rPr>
-              <w:t>12</w:t>
+              <w:t>13</w:t>
             </w:r>
             <w:r>
               <w:rPr>
@@ -2000,7 +2008,7 @@
               <w:kern w:val="0"/>
             </w:rPr>
           </w:pPr>
-          <w:hyperlink w:anchor="_Toc400479007" w:history="1">
+          <w:hyperlink w:anchor="_Toc400726406" w:history="1">
             <w:r>
               <w:rPr>
                 <w:rStyle w:val="Hyperlink"/>
@@ -2027,7 +2035,7 @@
                 <w:noProof/>
                 <w:webHidden/>
               </w:rPr>
-              <w:instrText xml:space="preserve"> PAGEREF _Toc400479007 \h </w:instrText>
+              <w:instrText xml:space="preserve"> PAGEREF _Toc400726406 \h </w:instrText>
             </w:r>
             <w:r>
               <w:rPr>
@@ -2047,7 +2055,7 @@
                 <w:noProof/>
                 <w:webHidden/>
               </w:rPr>
-              <w:t>13</w:t>
+              <w:t>14</w:t>
             </w:r>
             <w:r>
               <w:rPr>
@@ -2070,7 +2078,7 @@
               <w:kern w:val="0"/>
             </w:rPr>
           </w:pPr>
-          <w:hyperlink w:anchor="_Toc400479008" w:history="1">
+          <w:hyperlink w:anchor="_Toc400726407" w:history="1">
             <w:r>
               <w:rPr>
                 <w:rStyle w:val="Hyperlink"/>
@@ -2097,7 +2105,7 @@
                 <w:noProof/>
                 <w:webHidden/>
               </w:rPr>
-              <w:instrText xml:space="preserve"> PAGEREF _Toc400479008 \h </w:instrText>
+              <w:instrText xml:space="preserve"> PAGEREF _Toc400726407 \h </w:instrText>
             </w:r>
             <w:r>
               <w:rPr>
@@ -2117,7 +2125,7 @@
                 <w:noProof/>
                 <w:webHidden/>
               </w:rPr>
-              <w:t>14</w:t>
+              <w:t>15</w:t>
             </w:r>
             <w:r>
               <w:rPr>
@@ -2140,7 +2148,7 @@
               <w:kern w:val="0"/>
             </w:rPr>
           </w:pPr>
-          <w:hyperlink w:anchor="_Toc400479009" w:history="1">
+          <w:hyperlink w:anchor="_Toc400726408" w:history="1">
             <w:r>
               <w:rPr>
                 <w:rStyle w:val="Hyperlink"/>
@@ -2167,7 +2175,7 @@
                 <w:noProof/>
                 <w:webHidden/>
               </w:rPr>
-              <w:instrText xml:space="preserve"> PAGEREF _Toc400479009 \h </w:instrText>
+              <w:instrText xml:space="preserve"> PAGEREF _Toc400726408 \h </w:instrText>
             </w:r>
             <w:r>
               <w:rPr>
@@ -2187,7 +2195,7 @@
                 <w:noProof/>
                 <w:webHidden/>
               </w:rPr>
-              <w:t>15</w:t>
+              <w:t>16</w:t>
             </w:r>
             <w:r>
               <w:rPr>
@@ -2210,13 +2218,13 @@
               <w:kern w:val="0"/>
             </w:rPr>
           </w:pPr>
-          <w:hyperlink w:anchor="_Toc400479010" w:history="1">
+          <w:hyperlink w:anchor="_Toc400726409" w:history="1">
             <w:r>
               <w:rPr>
                 <w:rStyle w:val="Hyperlink"/>
                 <w:noProof/>
               </w:rPr>
-              <w:t>Architect Abilities</w:t>
+              <w:t>Preparations-by-Character Overview</w:t>
             </w:r>
             <w:r>
               <w:rPr>
@@ -2237,7 +2245,7 @@
                 <w:noProof/>
                 <w:webHidden/>
               </w:rPr>
-              <w:instrText xml:space="preserve"> PAGEREF _Toc400479010 \h </w:instrText>
+              <w:instrText xml:space="preserve"> PAGEREF _Toc400726409 \h </w:instrText>
             </w:r>
             <w:r>
               <w:rPr>
@@ -2280,13 +2288,13 @@
               <w:kern w:val="0"/>
             </w:rPr>
           </w:pPr>
-          <w:hyperlink w:anchor="_Toc400479011" w:history="1">
+          <w:hyperlink w:anchor="_Toc400726410" w:history="1">
             <w:r>
               <w:rPr>
                 <w:rStyle w:val="Hyperlink"/>
                 <w:noProof/>
               </w:rPr>
-              <w:t>Golemancer Abilities</w:t>
+              <w:t>Architect Abilities</w:t>
             </w:r>
             <w:r>
               <w:rPr>
@@ -2307,7 +2315,7 @@
                 <w:noProof/>
                 <w:webHidden/>
               </w:rPr>
-              <w:instrText xml:space="preserve"> PAGEREF _Toc400479011 \h </w:instrText>
+              <w:instrText xml:space="preserve"> PAGEREF _Toc400726410 \h </w:instrText>
             </w:r>
             <w:r>
               <w:rPr>
@@ -2327,7 +2335,7 @@
                 <w:noProof/>
                 <w:webHidden/>
               </w:rPr>
-              <w:t>16</w:t>
+              <w:t>17</w:t>
             </w:r>
             <w:r>
               <w:rPr>
@@ -2350,13 +2358,13 @@
               <w:kern w:val="0"/>
             </w:rPr>
           </w:pPr>
-          <w:hyperlink w:anchor="_Toc400479012" w:history="1">
+          <w:hyperlink w:anchor="_Toc400726411" w:history="1">
             <w:r>
               <w:rPr>
                 <w:rStyle w:val="Hyperlink"/>
                 <w:noProof/>
               </w:rPr>
-              <w:t>Consecrator Abilities</w:t>
+              <w:t>Golemancer Abilities</w:t>
             </w:r>
             <w:r>
               <w:rPr>
@@ -2377,7 +2385,7 @@
                 <w:noProof/>
                 <w:webHidden/>
               </w:rPr>
-              <w:instrText xml:space="preserve"> PAGEREF _Toc400479012 \h </w:instrText>
+              <w:instrText xml:space="preserve"> PAGEREF _Toc400726411 \h </w:instrText>
             </w:r>
             <w:r>
               <w:rPr>
@@ -2397,7 +2405,7 @@
                 <w:noProof/>
                 <w:webHidden/>
               </w:rPr>
-              <w:t>16</w:t>
+              <w:t>17</w:t>
             </w:r>
             <w:r>
               <w:rPr>
@@ -2420,12 +2428,82 @@
               <w:kern w:val="0"/>
             </w:rPr>
           </w:pPr>
-          <w:hyperlink w:anchor="_Toc400479013" w:history="1">
+          <w:hyperlink w:anchor="_Toc400726412" w:history="1">
             <w:r>
               <w:rPr>
                 <w:rStyle w:val="Hyperlink"/>
                 <w:noProof/>
               </w:rPr>
+              <w:t>Consecrator Abilities</w:t>
+            </w:r>
+            <w:r>
+              <w:rPr>
+                <w:noProof/>
+                <w:webHidden/>
+              </w:rPr>
+              <w:tab/>
+            </w:r>
+            <w:r>
+              <w:rPr>
+                <w:noProof/>
+                <w:webHidden/>
+              </w:rPr>
+              <w:fldChar w:fldCharType="begin"/>
+            </w:r>
+            <w:r>
+              <w:rPr>
+                <w:noProof/>
+                <w:webHidden/>
+              </w:rPr>
+              <w:instrText xml:space="preserve"> PAGEREF _Toc400726412 \h </w:instrText>
+            </w:r>
+            <w:r>
+              <w:rPr>
+                <w:noProof/>
+                <w:webHidden/>
+              </w:rPr>
+            </w:r>
+            <w:r>
+              <w:rPr>
+                <w:noProof/>
+                <w:webHidden/>
+              </w:rPr>
+              <w:fldChar w:fldCharType="separate"/>
+            </w:r>
+            <w:r>
+              <w:rPr>
+                <w:noProof/>
+                <w:webHidden/>
+              </w:rPr>
+              <w:t>17</w:t>
+            </w:r>
+            <w:r>
+              <w:rPr>
+                <w:noProof/>
+                <w:webHidden/>
+              </w:rPr>
+              <w:fldChar w:fldCharType="end"/>
+            </w:r>
+          </w:hyperlink>
+        </w:p>
+        <w:p>
+          <w:pPr>
+            <w:pStyle w:val="TOC3"/>
+            <w:tabs>
+              <w:tab w:val="right" w:leader="dot" w:pos="9350"/>
+            </w:tabs>
+            <w:rPr>
+              <w:rFonts w:asciiTheme="minorHAnsi" w:eastAsiaTheme="minorEastAsia" w:hAnsiTheme="minorHAnsi" w:cstheme="minorBidi"/>
+              <w:noProof/>
+              <w:kern w:val="0"/>
+            </w:rPr>
+          </w:pPr>
+          <w:hyperlink w:anchor="_Toc400726413" w:history="1">
+            <w:r>
+              <w:rPr>
+                <w:rStyle w:val="Hyperlink"/>
+                <w:noProof/>
+              </w:rPr>
               <w:t>General Abilities</w:t>
             </w:r>
             <w:r>
@@ -2447,7 +2525,7 @@
                 <w:noProof/>
                 <w:webHidden/>
               </w:rPr>
-              <w:instrText xml:space="preserve"> PAGEREF _Toc400479013 \h </w:instrText>
+              <w:instrText xml:space="preserve"> PAGEREF _Toc400726413 \h </w:instrText>
             </w:r>
             <w:r>
               <w:rPr>
@@ -2467,7 +2545,7 @@
                 <w:noProof/>
                 <w:webHidden/>
               </w:rPr>
-              <w:t>20</w:t>
+              <w:t>21</w:t>
             </w:r>
             <w:r>
               <w:rPr>
@@ -2490,7 +2568,7 @@
               <w:kern w:val="0"/>
             </w:rPr>
           </w:pPr>
-          <w:hyperlink w:anchor="_Toc400479014" w:history="1">
+          <w:hyperlink w:anchor="_Toc400726414" w:history="1">
             <w:r>
               <w:rPr>
                 <w:rStyle w:val="Hyperlink"/>
@@ -2517,7 +2595,7 @@
                 <w:noProof/>
                 <w:webHidden/>
               </w:rPr>
-              <w:instrText xml:space="preserve"> PAGEREF _Toc400479014 \h </w:instrText>
+              <w:instrText xml:space="preserve"> PAGEREF _Toc400726414 \h </w:instrText>
             </w:r>
             <w:r>
               <w:rPr>
@@ -2537,7 +2615,7 @@
                 <w:noProof/>
                 <w:webHidden/>
               </w:rPr>
-              <w:t>20</w:t>
+              <w:t>21</w:t>
             </w:r>
             <w:r>
               <w:rPr>
@@ -2560,7 +2638,7 @@
               <w:kern w:val="0"/>
             </w:rPr>
           </w:pPr>
-          <w:hyperlink w:anchor="_Toc400479015" w:history="1">
+          <w:hyperlink w:anchor="_Toc400726415" w:history="1">
             <w:r>
               <w:rPr>
                 <w:rStyle w:val="Hyperlink"/>
@@ -2587,7 +2665,7 @@
                 <w:noProof/>
                 <w:webHidden/>
               </w:rPr>
-              <w:instrText xml:space="preserve"> PAGEREF _Toc400479015 \h </w:instrText>
+              <w:instrText xml:space="preserve"> PAGEREF _Toc400726415 \h </w:instrText>
             </w:r>
             <w:r>
               <w:rPr>
@@ -2607,7 +2685,7 @@
                 <w:noProof/>
                 <w:webHidden/>
               </w:rPr>
-              <w:t>21</w:t>
+              <w:t>22</w:t>
             </w:r>
             <w:r>
               <w:rPr>
@@ -2630,7 +2708,7 @@
               <w:kern w:val="0"/>
             </w:rPr>
           </w:pPr>
-          <w:hyperlink w:anchor="_Toc400479016" w:history="1">
+          <w:hyperlink w:anchor="_Toc400726416" w:history="1">
             <w:r>
               <w:rPr>
                 <w:rStyle w:val="Hyperlink"/>
@@ -2657,7 +2735,7 @@
                 <w:noProof/>
                 <w:webHidden/>
               </w:rPr>
-              <w:instrText xml:space="preserve"> PAGEREF _Toc400479016 \h </w:instrText>
+              <w:instrText xml:space="preserve"> PAGEREF _Toc400726416 \h </w:instrText>
             </w:r>
             <w:r>
               <w:rPr>
@@ -2677,7 +2755,7 @@
                 <w:noProof/>
                 <w:webHidden/>
               </w:rPr>
-              <w:t>21</w:t>
+              <w:t>22</w:t>
             </w:r>
             <w:r>
               <w:rPr>
@@ -2700,7 +2778,7 @@
               <w:kern w:val="0"/>
             </w:rPr>
           </w:pPr>
-          <w:hyperlink w:anchor="_Toc400479017" w:history="1">
+          <w:hyperlink w:anchor="_Toc400726417" w:history="1">
             <w:r>
               <w:rPr>
                 <w:rStyle w:val="Hyperlink"/>
@@ -2727,7 +2805,7 @@
                 <w:noProof/>
                 <w:webHidden/>
               </w:rPr>
-              <w:instrText xml:space="preserve"> PAGEREF _Toc400479017 \h </w:instrText>
+              <w:instrText xml:space="preserve"> PAGEREF _Toc400726417 \h </w:instrText>
             </w:r>
             <w:r>
               <w:rPr>
@@ -2747,7 +2825,7 @@
                 <w:noProof/>
                 <w:webHidden/>
               </w:rPr>
-              <w:t>22</w:t>
+              <w:t>23</w:t>
             </w:r>
             <w:r>
               <w:rPr>
@@ -2770,7 +2848,7 @@
               <w:kern w:val="0"/>
             </w:rPr>
           </w:pPr>
-          <w:hyperlink w:anchor="_Toc400479018" w:history="1">
+          <w:hyperlink w:anchor="_Toc400726418" w:history="1">
             <w:r>
               <w:rPr>
                 <w:rStyle w:val="Hyperlink"/>
@@ -2797,7 +2875,7 @@
                 <w:noProof/>
                 <w:webHidden/>
               </w:rPr>
-              <w:instrText xml:space="preserve"> PAGEREF _Toc400479018 \h </w:instrText>
+              <w:instrText xml:space="preserve"> PAGEREF _Toc400726418 \h </w:instrText>
             </w:r>
             <w:r>
               <w:rPr>
@@ -2817,7 +2895,7 @@
                 <w:noProof/>
                 <w:webHidden/>
               </w:rPr>
-              <w:t>23</w:t>
+              <w:t>24</w:t>
             </w:r>
             <w:r>
               <w:rPr>
@@ -2840,7 +2918,7 @@
               <w:kern w:val="0"/>
             </w:rPr>
           </w:pPr>
-          <w:hyperlink w:anchor="_Toc400479019" w:history="1">
+          <w:hyperlink w:anchor="_Toc400726419" w:history="1">
             <w:r>
               <w:rPr>
                 <w:rStyle w:val="Hyperlink"/>
@@ -2867,7 +2945,7 @@
                 <w:noProof/>
                 <w:webHidden/>
               </w:rPr>
-              <w:instrText xml:space="preserve"> PAGEREF _Toc400479019 \h </w:instrText>
+              <w:instrText xml:space="preserve"> PAGEREF _Toc400726419 \h </w:instrText>
             </w:r>
             <w:r>
               <w:rPr>
@@ -2887,7 +2965,7 @@
                 <w:noProof/>
                 <w:webHidden/>
               </w:rPr>
-              <w:t>23</w:t>
+              <w:t>24</w:t>
             </w:r>
             <w:r>
               <w:rPr>
@@ -2910,7 +2988,7 @@
               <w:kern w:val="0"/>
             </w:rPr>
           </w:pPr>
-          <w:hyperlink w:anchor="_Toc400479020" w:history="1">
+          <w:hyperlink w:anchor="_Toc400726420" w:history="1">
             <w:r>
               <w:rPr>
                 <w:rStyle w:val="Hyperlink"/>
@@ -2937,7 +3015,7 @@
                 <w:noProof/>
                 <w:webHidden/>
               </w:rPr>
-              <w:instrText xml:space="preserve"> PAGEREF _Toc400479020 \h </w:instrText>
+              <w:instrText xml:space="preserve"> PAGEREF _Toc400726420 \h </w:instrText>
             </w:r>
             <w:r>
               <w:rPr>
@@ -2957,7 +3035,7 @@
                 <w:noProof/>
                 <w:webHidden/>
               </w:rPr>
-              <w:t>25</w:t>
+              <w:t>26</w:t>
             </w:r>
             <w:r>
               <w:rPr>
@@ -2980,7 +3058,7 @@
               <w:kern w:val="0"/>
             </w:rPr>
           </w:pPr>
-          <w:hyperlink w:anchor="_Toc400479021" w:history="1">
+          <w:hyperlink w:anchor="_Toc400726421" w:history="1">
             <w:r>
               <w:rPr>
                 <w:rStyle w:val="Hyperlink"/>
@@ -3007,7 +3085,7 @@
                 <w:noProof/>
                 <w:webHidden/>
               </w:rPr>
-              <w:instrText xml:space="preserve"> PAGEREF _Toc400479021 \h </w:instrText>
+              <w:instrText xml:space="preserve"> PAGEREF _Toc400726421 \h </w:instrText>
             </w:r>
             <w:r>
               <w:rPr>
@@ -3027,7 +3105,7 @@
                 <w:noProof/>
                 <w:webHidden/>
               </w:rPr>
-              <w:t>25</w:t>
+              <w:t>26</w:t>
             </w:r>
             <w:r>
               <w:rPr>
@@ -3050,7 +3128,7 @@
               <w:kern w:val="0"/>
             </w:rPr>
           </w:pPr>
-          <w:hyperlink w:anchor="_Toc400479022" w:history="1">
+          <w:hyperlink w:anchor="_Toc400726422" w:history="1">
             <w:r>
               <w:rPr>
                 <w:rStyle w:val="Hyperlink"/>
@@ -3077,7 +3155,7 @@
                 <w:noProof/>
                 <w:webHidden/>
               </w:rPr>
-              <w:instrText xml:space="preserve"> PAGEREF _Toc400479022 \h </w:instrText>
+              <w:instrText xml:space="preserve"> PAGEREF _Toc400726422 \h </w:instrText>
             </w:r>
             <w:r>
               <w:rPr>
@@ -3097,7 +3175,7 @@
                 <w:noProof/>
                 <w:webHidden/>
               </w:rPr>
-              <w:t>25</w:t>
+              <w:t>26</w:t>
             </w:r>
             <w:r>
               <w:rPr>
@@ -3120,7 +3198,7 @@
               <w:kern w:val="0"/>
             </w:rPr>
           </w:pPr>
-          <w:hyperlink w:anchor="_Toc400479023" w:history="1">
+          <w:hyperlink w:anchor="_Toc400726423" w:history="1">
             <w:r>
               <w:rPr>
                 <w:rStyle w:val="Hyperlink"/>
@@ -3147,7 +3225,7 @@
                 <w:noProof/>
                 <w:webHidden/>
               </w:rPr>
-              <w:instrText xml:space="preserve"> PAGEREF _Toc400479023 \h </w:instrText>
+              <w:instrText xml:space="preserve"> PAGEREF _Toc400726423 \h </w:instrText>
             </w:r>
             <w:r>
               <w:rPr>
@@ -3167,7 +3245,7 @@
                 <w:noProof/>
                 <w:webHidden/>
               </w:rPr>
-              <w:t>25</w:t>
+              <w:t>26</w:t>
             </w:r>
             <w:r>
               <w:rPr>
@@ -3190,7 +3268,7 @@
               <w:kern w:val="0"/>
             </w:rPr>
           </w:pPr>
-          <w:hyperlink w:anchor="_Toc400479024" w:history="1">
+          <w:hyperlink w:anchor="_Toc400726424" w:history="1">
             <w:r>
               <w:rPr>
                 <w:rStyle w:val="Hyperlink"/>
@@ -3217,7 +3295,7 @@
                 <w:noProof/>
                 <w:webHidden/>
               </w:rPr>
-              <w:instrText xml:space="preserve"> PAGEREF _Toc400479024 \h </w:instrText>
+              <w:instrText xml:space="preserve"> PAGEREF _Toc400726424 \h </w:instrText>
             </w:r>
             <w:r>
               <w:rPr>
@@ -3237,7 +3315,7 @@
                 <w:noProof/>
                 <w:webHidden/>
               </w:rPr>
-              <w:t>25</w:t>
+              <w:t>26</w:t>
             </w:r>
             <w:r>
               <w:rPr>
@@ -3260,7 +3338,7 @@
               <w:kern w:val="0"/>
             </w:rPr>
           </w:pPr>
-          <w:hyperlink w:anchor="_Toc400479025" w:history="1">
+          <w:hyperlink w:anchor="_Toc400726425" w:history="1">
             <w:r>
               <w:rPr>
                 <w:rStyle w:val="Hyperlink"/>
@@ -3287,7 +3365,7 @@
                 <w:noProof/>
                 <w:webHidden/>
               </w:rPr>
-              <w:instrText xml:space="preserve"> PAGEREF _Toc400479025 \h </w:instrText>
+              <w:instrText xml:space="preserve"> PAGEREF _Toc400726425 \h </w:instrText>
             </w:r>
             <w:r>
               <w:rPr>
@@ -3307,7 +3385,7 @@
                 <w:noProof/>
                 <w:webHidden/>
               </w:rPr>
-              <w:t>25</w:t>
+              <w:t>26</w:t>
             </w:r>
             <w:r>
               <w:rPr>
@@ -3330,7 +3408,7 @@
               <w:kern w:val="0"/>
             </w:rPr>
           </w:pPr>
-          <w:hyperlink w:anchor="_Toc400479026" w:history="1">
+          <w:hyperlink w:anchor="_Toc400726426" w:history="1">
             <w:r>
               <w:rPr>
                 <w:rStyle w:val="Hyperlink"/>
@@ -3357,7 +3435,7 @@
                 <w:noProof/>
                 <w:webHidden/>
               </w:rPr>
-              <w:instrText xml:space="preserve"> PAGEREF _Toc400479026 \h </w:instrText>
+              <w:instrText xml:space="preserve"> PAGEREF _Toc400726426 \h </w:instrText>
             </w:r>
             <w:r>
               <w:rPr>
@@ -3377,7 +3455,7 @@
                 <w:noProof/>
                 <w:webHidden/>
               </w:rPr>
-              <w:t>25</w:t>
+              <w:t>26</w:t>
             </w:r>
             <w:r>
               <w:rPr>
@@ -3400,7 +3478,7 @@
               <w:kern w:val="0"/>
             </w:rPr>
           </w:pPr>
-          <w:hyperlink w:anchor="_Toc400479027" w:history="1">
+          <w:hyperlink w:anchor="_Toc400726427" w:history="1">
             <w:r>
               <w:rPr>
                 <w:rStyle w:val="Hyperlink"/>
@@ -3427,7 +3505,7 @@
                 <w:noProof/>
                 <w:webHidden/>
               </w:rPr>
-              <w:instrText xml:space="preserve"> PAGEREF _Toc400479027 \h </w:instrText>
+              <w:instrText xml:space="preserve"> PAGEREF _Toc400726427 \h </w:instrText>
             </w:r>
             <w:r>
               <w:rPr>
@@ -3447,7 +3525,7 @@
                 <w:noProof/>
                 <w:webHidden/>
               </w:rPr>
-              <w:t>25</w:t>
+              <w:t>26</w:t>
             </w:r>
             <w:r>
               <w:rPr>
@@ -3470,7 +3548,7 @@
               <w:kern w:val="0"/>
             </w:rPr>
           </w:pPr>
-          <w:hyperlink w:anchor="_Toc400479028" w:history="1">
+          <w:hyperlink w:anchor="_Toc400726428" w:history="1">
             <w:r>
               <w:rPr>
                 <w:rStyle w:val="Hyperlink"/>
@@ -3497,7 +3575,7 @@
                 <w:noProof/>
                 <w:webHidden/>
               </w:rPr>
-              <w:instrText xml:space="preserve"> PAGEREF _Toc400479028 \h </w:instrText>
+              <w:instrText xml:space="preserve"> PAGEREF _Toc400726428 \h </w:instrText>
             </w:r>
             <w:r>
               <w:rPr>
@@ -3517,7 +3595,7 @@
                 <w:noProof/>
                 <w:webHidden/>
               </w:rPr>
-              <w:t>25</w:t>
+              <w:t>26</w:t>
             </w:r>
             <w:r>
               <w:rPr>
@@ -3540,7 +3618,7 @@
               <w:kern w:val="0"/>
             </w:rPr>
           </w:pPr>
-          <w:hyperlink w:anchor="_Toc400479029" w:history="1">
+          <w:hyperlink w:anchor="_Toc400726429" w:history="1">
             <w:r>
               <w:rPr>
                 <w:rStyle w:val="Hyperlink"/>
@@ -3567,7 +3645,7 @@
                 <w:noProof/>
                 <w:webHidden/>
               </w:rPr>
-              <w:instrText xml:space="preserve"> PAGEREF _Toc400479029 \h </w:instrText>
+              <w:instrText xml:space="preserve"> PAGEREF _Toc400726429 \h </w:instrText>
             </w:r>
             <w:r>
               <w:rPr>
@@ -3587,7 +3665,7 @@
                 <w:noProof/>
                 <w:webHidden/>
               </w:rPr>
-              <w:t>25</w:t>
+              <w:t>26</w:t>
             </w:r>
             <w:r>
               <w:rPr>
@@ -3610,7 +3688,7 @@
               <w:kern w:val="0"/>
             </w:rPr>
           </w:pPr>
-          <w:hyperlink w:anchor="_Toc400479030" w:history="1">
+          <w:hyperlink w:anchor="_Toc400726430" w:history="1">
             <w:r>
               <w:rPr>
                 <w:rStyle w:val="Hyperlink"/>
@@ -3637,7 +3715,7 @@
                 <w:noProof/>
                 <w:webHidden/>
               </w:rPr>
-              <w:instrText xml:space="preserve"> PAGEREF _Toc400479030 \h </w:instrText>
+              <w:instrText xml:space="preserve"> PAGEREF _Toc400726430 \h </w:instrText>
             </w:r>
             <w:r>
               <w:rPr>
@@ -3657,7 +3735,7 @@
                 <w:noProof/>
                 <w:webHidden/>
               </w:rPr>
-              <w:t>26</w:t>
+              <w:t>27</w:t>
             </w:r>
             <w:r>
               <w:rPr>
@@ -3680,7 +3758,7 @@
               <w:kern w:val="0"/>
             </w:rPr>
           </w:pPr>
-          <w:hyperlink w:anchor="_Toc400479031" w:history="1">
+          <w:hyperlink w:anchor="_Toc400726431" w:history="1">
             <w:r>
               <w:rPr>
                 <w:rStyle w:val="Hyperlink"/>
@@ -3707,7 +3785,7 @@
                 <w:noProof/>
                 <w:webHidden/>
               </w:rPr>
-              <w:instrText xml:space="preserve"> PAGEREF _Toc400479031 \h </w:instrText>
+              <w:instrText xml:space="preserve"> PAGEREF _Toc400726431 \h </w:instrText>
             </w:r>
             <w:r>
               <w:rPr>
@@ -3727,7 +3805,7 @@
                 <w:noProof/>
                 <w:webHidden/>
               </w:rPr>
-              <w:t>26</w:t>
+              <w:t>27</w:t>
             </w:r>
             <w:r>
               <w:rPr>
@@ -3750,7 +3828,7 @@
               <w:kern w:val="0"/>
             </w:rPr>
           </w:pPr>
-          <w:hyperlink w:anchor="_Toc400479032" w:history="1">
+          <w:hyperlink w:anchor="_Toc400726432" w:history="1">
             <w:r>
               <w:rPr>
                 <w:rStyle w:val="Hyperlink"/>
@@ -3777,7 +3855,7 @@
                 <w:noProof/>
                 <w:webHidden/>
               </w:rPr>
-              <w:instrText xml:space="preserve"> PAGEREF _Toc400479032 \h </w:instrText>
+              <w:instrText xml:space="preserve"> PAGEREF _Toc400726432 \h </w:instrText>
             </w:r>
             <w:r>
               <w:rPr>
@@ -3797,7 +3875,7 @@
                 <w:noProof/>
                 <w:webHidden/>
               </w:rPr>
-              <w:t>26</w:t>
+              <w:t>27</w:t>
             </w:r>
             <w:r>
               <w:rPr>
@@ -3820,7 +3898,7 @@
               <w:kern w:val="0"/>
             </w:rPr>
           </w:pPr>
-          <w:hyperlink w:anchor="_Toc400479033" w:history="1">
+          <w:hyperlink w:anchor="_Toc400726433" w:history="1">
             <w:r>
               <w:rPr>
                 <w:rStyle w:val="Hyperlink"/>
@@ -3847,7 +3925,7 @@
                 <w:noProof/>
                 <w:webHidden/>
               </w:rPr>
-              <w:instrText xml:space="preserve"> PAGEREF _Toc400479033 \h </w:instrText>
+              <w:instrText xml:space="preserve"> PAGEREF _Toc400726433 \h </w:instrText>
             </w:r>
             <w:r>
               <w:rPr>
@@ -3867,7 +3945,7 @@
                 <w:noProof/>
                 <w:webHidden/>
               </w:rPr>
-              <w:t>26</w:t>
+              <w:t>27</w:t>
             </w:r>
             <w:r>
               <w:rPr>
@@ -3890,7 +3968,7 @@
               <w:kern w:val="0"/>
             </w:rPr>
           </w:pPr>
-          <w:hyperlink w:anchor="_Toc400479034" w:history="1">
+          <w:hyperlink w:anchor="_Toc400726434" w:history="1">
             <w:r>
               <w:rPr>
                 <w:rStyle w:val="Hyperlink"/>
@@ -3917,7 +3995,7 @@
                 <w:noProof/>
                 <w:webHidden/>
               </w:rPr>
-              <w:instrText xml:space="preserve"> PAGEREF _Toc400479034 \h </w:instrText>
+              <w:instrText xml:space="preserve"> PAGEREF _Toc400726434 \h </w:instrText>
             </w:r>
             <w:r>
               <w:rPr>
@@ -3937,7 +4015,7 @@
                 <w:noProof/>
                 <w:webHidden/>
               </w:rPr>
-              <w:t>26</w:t>
+              <w:t>27</w:t>
             </w:r>
             <w:r>
               <w:rPr>
@@ -3960,7 +4038,7 @@
               <w:kern w:val="0"/>
             </w:rPr>
           </w:pPr>
-          <w:hyperlink w:anchor="_Toc400479035" w:history="1">
+          <w:hyperlink w:anchor="_Toc400726435" w:history="1">
             <w:r>
               <w:rPr>
                 <w:rStyle w:val="Hyperlink"/>
@@ -3987,7 +4065,7 @@
                 <w:noProof/>
                 <w:webHidden/>
               </w:rPr>
-              <w:instrText xml:space="preserve"> PAGEREF _Toc400479035 \h </w:instrText>
+              <w:instrText xml:space="preserve"> PAGEREF _Toc400726435 \h </w:instrText>
             </w:r>
             <w:r>
               <w:rPr>
@@ -4007,7 +4085,7 @@
                 <w:noProof/>
                 <w:webHidden/>
               </w:rPr>
-              <w:t>26</w:t>
+              <w:t>27</w:t>
             </w:r>
             <w:r>
               <w:rPr>
@@ -4030,7 +4108,7 @@
               <w:kern w:val="0"/>
             </w:rPr>
           </w:pPr>
-          <w:hyperlink w:anchor="_Toc400479036" w:history="1">
+          <w:hyperlink w:anchor="_Toc400726436" w:history="1">
             <w:r>
               <w:rPr>
                 <w:rStyle w:val="Hyperlink"/>
@@ -4057,7 +4135,7 @@
                 <w:noProof/>
                 <w:webHidden/>
               </w:rPr>
-              <w:instrText xml:space="preserve"> PAGEREF _Toc400479036 \h </w:instrText>
+              <w:instrText xml:space="preserve"> PAGEREF _Toc400726436 \h </w:instrText>
             </w:r>
             <w:r>
               <w:rPr>
@@ -4077,7 +4155,7 @@
                 <w:noProof/>
                 <w:webHidden/>
               </w:rPr>
-              <w:t>26</w:t>
+              <w:t>27</w:t>
             </w:r>
             <w:r>
               <w:rPr>
@@ -4100,7 +4178,7 @@
               <w:kern w:val="0"/>
             </w:rPr>
           </w:pPr>
-          <w:hyperlink w:anchor="_Toc400479037" w:history="1">
+          <w:hyperlink w:anchor="_Toc400726437" w:history="1">
             <w:r>
               <w:rPr>
                 <w:rStyle w:val="Hyperlink"/>
@@ -4127,7 +4205,7 @@
                 <w:noProof/>
                 <w:webHidden/>
               </w:rPr>
-              <w:instrText xml:space="preserve"> PAGEREF _Toc400479037 \h </w:instrText>
+              <w:instrText xml:space="preserve"> PAGEREF _Toc400726437 \h </w:instrText>
             </w:r>
             <w:r>
               <w:rPr>
@@ -4147,7 +4225,7 @@
                 <w:noProof/>
                 <w:webHidden/>
               </w:rPr>
-              <w:t>26</w:t>
+              <w:t>27</w:t>
             </w:r>
             <w:r>
               <w:rPr>
@@ -4170,7 +4248,7 @@
               <w:kern w:val="0"/>
             </w:rPr>
           </w:pPr>
-          <w:hyperlink w:anchor="_Toc400479038" w:history="1">
+          <w:hyperlink w:anchor="_Toc400726438" w:history="1">
             <w:r>
               <w:rPr>
                 <w:rStyle w:val="Hyperlink"/>
@@ -4197,7 +4275,7 @@
                 <w:noProof/>
                 <w:webHidden/>
               </w:rPr>
-              <w:instrText xml:space="preserve"> PAGEREF _Toc400479038 \h </w:instrText>
+              <w:instrText xml:space="preserve"> PAGEREF _Toc400726438 \h </w:instrText>
             </w:r>
             <w:r>
               <w:rPr>
@@ -4217,7 +4295,147 @@
                 <w:noProof/>
                 <w:webHidden/>
               </w:rPr>
-              <w:t>26</w:t>
+              <w:t>27</w:t>
+            </w:r>
+            <w:r>
+              <w:rPr>
+                <w:noProof/>
+                <w:webHidden/>
+              </w:rPr>
+              <w:fldChar w:fldCharType="end"/>
+            </w:r>
+          </w:hyperlink>
+        </w:p>
+        <w:p>
+          <w:pPr>
+            <w:pStyle w:val="TOC1"/>
+            <w:tabs>
+              <w:tab w:val="right" w:leader="dot" w:pos="9350"/>
+            </w:tabs>
+            <w:rPr>
+              <w:rFonts w:asciiTheme="minorHAnsi" w:eastAsiaTheme="minorEastAsia" w:hAnsiTheme="minorHAnsi" w:cstheme="minorBidi"/>
+              <w:noProof/>
+              <w:kern w:val="0"/>
+            </w:rPr>
+          </w:pPr>
+          <w:hyperlink w:anchor="_Toc400726439" w:history="1">
+            <w:r>
+              <w:rPr>
+                <w:rStyle w:val="Hyperlink"/>
+                <w:noProof/>
+              </w:rPr>
+              <w:t>Changelog</w:t>
+            </w:r>
+            <w:r>
+              <w:rPr>
+                <w:noProof/>
+                <w:webHidden/>
+              </w:rPr>
+              <w:tab/>
+            </w:r>
+            <w:r>
+              <w:rPr>
+                <w:noProof/>
+                <w:webHidden/>
+              </w:rPr>
+              <w:fldChar w:fldCharType="begin"/>
+            </w:r>
+            <w:r>
+              <w:rPr>
+                <w:noProof/>
+                <w:webHidden/>
+              </w:rPr>
+              <w:instrText xml:space="preserve"> PAGEREF _Toc400726439 \h </w:instrText>
+            </w:r>
+            <w:r>
+              <w:rPr>
+                <w:noProof/>
+                <w:webHidden/>
+              </w:rPr>
+            </w:r>
+            <w:r>
+              <w:rPr>
+                <w:noProof/>
+                <w:webHidden/>
+              </w:rPr>
+              <w:fldChar w:fldCharType="separate"/>
+            </w:r>
+            <w:r>
+              <w:rPr>
+                <w:noProof/>
+                <w:webHidden/>
+              </w:rPr>
+              <w:t>27</w:t>
+            </w:r>
+            <w:r>
+              <w:rPr>
+                <w:noProof/>
+                <w:webHidden/>
+              </w:rPr>
+              <w:fldChar w:fldCharType="end"/>
+            </w:r>
+          </w:hyperlink>
+        </w:p>
+        <w:p>
+          <w:pPr>
+            <w:pStyle w:val="TOC2"/>
+            <w:tabs>
+              <w:tab w:val="right" w:leader="dot" w:pos="9350"/>
+            </w:tabs>
+            <w:rPr>
+              <w:rFonts w:asciiTheme="minorHAnsi" w:eastAsiaTheme="minorEastAsia" w:hAnsiTheme="minorHAnsi" w:cstheme="minorBidi"/>
+              <w:noProof/>
+              <w:kern w:val="0"/>
+            </w:rPr>
+          </w:pPr>
+          <w:hyperlink w:anchor="_Toc400726440" w:history="1">
+            <w:r>
+              <w:rPr>
+                <w:rStyle w:val="Hyperlink"/>
+                <w:noProof/>
+              </w:rPr>
+              <w:t>October 8, 2014</w:t>
+            </w:r>
+            <w:r>
+              <w:rPr>
+                <w:noProof/>
+                <w:webHidden/>
+              </w:rPr>
+              <w:tab/>
+            </w:r>
+            <w:r>
+              <w:rPr>
+                <w:noProof/>
+                <w:webHidden/>
+              </w:rPr>
+              <w:fldChar w:fldCharType="begin"/>
+            </w:r>
+            <w:r>
+              <w:rPr>
+                <w:noProof/>
+                <w:webHidden/>
+              </w:rPr>
+              <w:instrText xml:space="preserve"> PAGEREF _Toc400726440 \h </w:instrText>
+            </w:r>
+            <w:r>
+              <w:rPr>
+                <w:noProof/>
+                <w:webHidden/>
+              </w:rPr>
+            </w:r>
+            <w:r>
+              <w:rPr>
+                <w:noProof/>
+                <w:webHidden/>
+              </w:rPr>
+              <w:fldChar w:fldCharType="separate"/>
+            </w:r>
+            <w:r>
+              <w:rPr>
+                <w:noProof/>
+                <w:webHidden/>
+              </w:rPr>
+              <w:t>27</w:t>
             </w:r>
             <w:r>
               <w:rPr>
@@ -4245,35 +4463,37 @@
         <w:pStyle w:val="Textbody"/>
         <w:jc w:val="both"/>
       </w:pPr>
+      <w:bookmarkStart w:id="0" w:name="_GoBack"/>
+      <w:bookmarkEnd w:id="0"/>
     </w:p>
     <w:p>
       <w:pPr>
         <w:pStyle w:val="Heading1"/>
         <w:pageBreakBefore/>
       </w:pPr>
-      <w:bookmarkStart w:id="0" w:name="_Toc400478981"/>
+      <w:bookmarkStart w:id="1" w:name="_Toc400726380"/>
       <w:r>
         <w:lastRenderedPageBreak/>
         <w:t>Project Overview</w:t>
       </w:r>
-      <w:bookmarkEnd w:id="0"/>
+      <w:bookmarkEnd w:id="1"/>
     </w:p>
     <w:p>
       <w:pPr>
         <w:pStyle w:val="Heading2"/>
       </w:pPr>
-      <w:bookmarkStart w:id="1" w:name="_Toc400478982"/>
+      <w:bookmarkStart w:id="2" w:name="_Toc400726381"/>
       <w:r>
         <w:t>Executive Summary</w:t>
       </w:r>
-      <w:bookmarkEnd w:id="1"/>
+      <w:bookmarkEnd w:id="2"/>
     </w:p>
     <w:p>
       <w:pPr>
         <w:pStyle w:val="Standard"/>
       </w:pPr>
-      <w:bookmarkStart w:id="2" w:name="_High_Concept"/>
-      <w:bookmarkEnd w:id="2"/>
+      <w:bookmarkStart w:id="3" w:name="_High_Concept"/>
+      <w:bookmarkEnd w:id="3"/>
       <w:r>
         <w:t>Dark Wave is a game about defending and expanding your final bastions against hordes of the Undead. The players fight as humanoid bunnies with guns and melee weapon and build powerful defenses to help defend the Life Crystal.</w:t>
       </w:r>
@@ -4282,11 +4502,11 @@
       <w:pPr>
         <w:pStyle w:val="Heading2"/>
       </w:pPr>
-      <w:bookmarkStart w:id="3" w:name="_Toc400478983"/>
+      <w:bookmarkStart w:id="4" w:name="_Toc400726382"/>
       <w:r>
         <w:t>High Concept</w:t>
       </w:r>
-      <w:bookmarkEnd w:id="3"/>
+      <w:bookmarkEnd w:id="4"/>
     </w:p>
     <w:p>
       <w:pPr>
@@ -4312,11 +4532,11 @@
       <w:pPr>
         <w:pStyle w:val="Heading2"/>
       </w:pPr>
-      <w:bookmarkStart w:id="4" w:name="_Toc400478984"/>
+      <w:bookmarkStart w:id="5" w:name="_Toc400726383"/>
       <w:r>
         <w:t>Core Gameplay</w:t>
       </w:r>
-      <w:bookmarkEnd w:id="4"/>
+      <w:bookmarkEnd w:id="5"/>
     </w:p>
     <w:p>
       <w:pPr>
@@ -4330,11 +4550,11 @@
       <w:pPr>
         <w:pStyle w:val="Heading2"/>
       </w:pPr>
-      <w:bookmarkStart w:id="5" w:name="_Toc400478985"/>
+      <w:bookmarkStart w:id="6" w:name="_Toc400726384"/>
       <w:r>
         <w:t>Genre</w:t>
       </w:r>
-      <w:bookmarkEnd w:id="5"/>
+      <w:bookmarkEnd w:id="6"/>
     </w:p>
     <w:p>
       <w:pPr>
@@ -4348,11 +4568,11 @@
       <w:pPr>
         <w:pStyle w:val="Heading2"/>
       </w:pPr>
-      <w:bookmarkStart w:id="6" w:name="_Toc400478986"/>
+      <w:bookmarkStart w:id="7" w:name="_Toc400726385"/>
       <w:r>
         <w:t>Target Audience</w:t>
       </w:r>
-      <w:bookmarkEnd w:id="6"/>
+      <w:bookmarkEnd w:id="7"/>
     </w:p>
     <w:p>
       <w:pPr>
@@ -4380,11 +4600,11 @@
       <w:pPr>
         <w:pStyle w:val="Heading2"/>
       </w:pPr>
-      <w:bookmarkStart w:id="7" w:name="_Toc400478987"/>
+      <w:bookmarkStart w:id="8" w:name="_Toc400726386"/>
       <w:r>
         <w:t>Team Members / Jobs (Something) / Contact Info</w:t>
       </w:r>
-      <w:bookmarkEnd w:id="7"/>
+      <w:bookmarkEnd w:id="8"/>
     </w:p>
     <w:p>
       <w:pPr>
@@ -4395,7 +4615,15 @@
         </w:numPr>
       </w:pPr>
       <w:r>
-        <w:t xml:space="preserve">Mark Behler / Something / </w:t>
+        <w:t xml:space="preserve">Mark </w:t>
+      </w:r>
+      <w:proofErr w:type="spellStart"/>
+      <w:r>
+        <w:t>Behler</w:t>
+      </w:r>
+      <w:proofErr w:type="spellEnd"/>
+      <w:r>
+        <w:t xml:space="preserve"> / Something / </w:t>
       </w:r>
       <w:hyperlink r:id="rId8" w:history="1">
         <w:r>
@@ -4412,7 +4640,15 @@
         </w:numPr>
       </w:pPr>
       <w:r>
-        <w:t xml:space="preserve">Andrew Guillard / Something / </w:t>
+        <w:t xml:space="preserve">Andrew </w:t>
+      </w:r>
+      <w:proofErr w:type="spellStart"/>
+      <w:r>
+        <w:t>Guillard</w:t>
+      </w:r>
+      <w:proofErr w:type="spellEnd"/>
+      <w:r>
+        <w:t xml:space="preserve"> / Something / </w:t>
       </w:r>
       <w:hyperlink r:id="rId9" w:history="1">
         <w:r>
@@ -4463,7 +4699,15 @@
         </w:numPr>
       </w:pPr>
       <w:r>
-        <w:t xml:space="preserve">Alexander Scheiner / Something / </w:t>
+        <w:t xml:space="preserve">Alexander </w:t>
+      </w:r>
+      <w:proofErr w:type="spellStart"/>
+      <w:r>
+        <w:t>Scheiner</w:t>
+      </w:r>
+      <w:proofErr w:type="spellEnd"/>
+      <w:r>
+        <w:t xml:space="preserve"> / Something / </w:t>
       </w:r>
       <w:hyperlink r:id="rId12" w:history="1">
         <w:r>
@@ -4513,8 +4757,13 @@
           <w:numId w:val="3"/>
         </w:numPr>
       </w:pPr>
-      <w:r>
-        <w:t xml:space="preserve">Trung Ho / Something / </w:t>
+      <w:proofErr w:type="spellStart"/>
+      <w:r>
+        <w:t>Trung</w:t>
+      </w:r>
+      <w:proofErr w:type="spellEnd"/>
+      <w:r>
+        <w:t xml:space="preserve"> Ho / Something / </w:t>
       </w:r>
       <w:hyperlink r:id="rId15" w:history="1">
         <w:r>
@@ -4582,7 +4831,15 @@
         </w:numPr>
       </w:pPr>
       <w:r>
-        <w:t xml:space="preserve">Clive Hoayun / Something / </w:t>
+        <w:t xml:space="preserve">Clive </w:t>
+      </w:r>
+      <w:proofErr w:type="spellStart"/>
+      <w:r>
+        <w:t>Hoayun</w:t>
+      </w:r>
+      <w:proofErr w:type="spellEnd"/>
+      <w:r>
+        <w:t xml:space="preserve"> / Something / </w:t>
       </w:r>
       <w:hyperlink r:id="rId19" w:history="1">
         <w:r>
@@ -4599,7 +4856,15 @@
         </w:numPr>
       </w:pPr>
       <w:r>
-        <w:t xml:space="preserve">Jose Soberanis / Something / </w:t>
+        <w:t xml:space="preserve">Jose </w:t>
+      </w:r>
+      <w:proofErr w:type="spellStart"/>
+      <w:r>
+        <w:t>Soberanis</w:t>
+      </w:r>
+      <w:proofErr w:type="spellEnd"/>
+      <w:r>
+        <w:t xml:space="preserve"> / Something / </w:t>
       </w:r>
       <w:hyperlink r:id="rId20" w:history="1">
         <w:r>
@@ -4638,12 +4903,12 @@
         <w:pageBreakBefore/>
         <w:jc w:val="center"/>
       </w:pPr>
-      <w:bookmarkStart w:id="8" w:name="_Toc400478988"/>
+      <w:bookmarkStart w:id="9" w:name="_Toc400726387"/>
       <w:r>
         <w:lastRenderedPageBreak/>
         <w:t>Game Overview</w:t>
       </w:r>
-      <w:bookmarkEnd w:id="8"/>
+      <w:bookmarkEnd w:id="9"/>
     </w:p>
     <w:p>
       <w:pPr>
@@ -4663,11 +4928,11 @@
       <w:pPr>
         <w:pStyle w:val="Heading2"/>
       </w:pPr>
-      <w:bookmarkStart w:id="9" w:name="_Toc400478989"/>
+      <w:bookmarkStart w:id="10" w:name="_Toc400726388"/>
       <w:r>
         <w:t>Overview</w:t>
       </w:r>
-      <w:bookmarkEnd w:id="9"/>
+      <w:bookmarkEnd w:id="10"/>
     </w:p>
     <w:p>
       <w:pPr>
@@ -4708,18 +4973,32 @@
         <w:rPr>
           <w:i/>
         </w:rPr>
-        <w:t xml:space="preserve"> can play without the Architect. However, the player can choose that kind gameplay by playing as the Architect and investing into preparations. If playing with friends, the Golemancer can even build only golems to repair walls and towers, and the Consecrator can create symbols on the walls and towers.</w:t>
+        <w:t xml:space="preserve"> can play without the Architect. However, the player can choose that kind gameplay by playing as the Architect and investing into preparations. If playing with friends, the </w:t>
+      </w:r>
+      <w:proofErr w:type="spellStart"/>
+      <w:r>
+        <w:rPr>
+          <w:i/>
+        </w:rPr>
+        <w:t>Golemancer</w:t>
+      </w:r>
+      <w:proofErr w:type="spellEnd"/>
+      <w:r>
+        <w:rPr>
+          <w:i/>
+        </w:rPr>
+        <w:t xml:space="preserve"> can even build only golems to repair walls and towers, and the Consecrator can create symbols on the walls and towers.</w:t>
       </w:r>
     </w:p>
     <w:p>
       <w:pPr>
         <w:pStyle w:val="Heading2"/>
       </w:pPr>
-      <w:bookmarkStart w:id="10" w:name="_Toc400478990"/>
+      <w:bookmarkStart w:id="11" w:name="_Toc400726389"/>
       <w:r>
         <w:t>Story</w:t>
       </w:r>
-      <w:bookmarkEnd w:id="10"/>
+      <w:bookmarkEnd w:id="11"/>
     </w:p>
     <w:p>
       <w:pPr>
@@ -4742,21 +5021,21 @@
       <w:pPr>
         <w:pStyle w:val="Heading2"/>
       </w:pPr>
-      <w:bookmarkStart w:id="11" w:name="_Toc400478991"/>
+      <w:bookmarkStart w:id="12" w:name="_Toc400726390"/>
       <w:r>
         <w:t>Characters</w:t>
       </w:r>
-      <w:bookmarkEnd w:id="11"/>
+      <w:bookmarkEnd w:id="12"/>
     </w:p>
     <w:p>
       <w:pPr>
         <w:pStyle w:val="Heading3"/>
       </w:pPr>
-      <w:bookmarkStart w:id="12" w:name="_Toc400478992"/>
+      <w:bookmarkStart w:id="13" w:name="_Toc400726391"/>
       <w:r>
         <w:t>The Architect</w:t>
       </w:r>
-      <w:bookmarkEnd w:id="12"/>
+      <w:bookmarkEnd w:id="13"/>
     </w:p>
     <w:p>
       <w:pPr>
@@ -4771,25 +5050,54 @@
         <w:pStyle w:val="Standard"/>
       </w:pPr>
       <w:r>
-        <w:t>The Architect is a light-hearted yet focused individual, and often takes charge if needed be. However, he is secretly terrified of the Undead in contrast to the Golemancer and tends to panic if the horrors get uncomfortably close. He dons large gloves when building structures and switches them off for sleek hunter gloves when fighting.</w:t>
+        <w:t xml:space="preserve">The Architect is a light-hearted yet focused individual, and often takes charge if needed be. However, he is secretly terrified of the Undead in contrast to the </w:t>
+      </w:r>
+      <w:proofErr w:type="spellStart"/>
+      <w:r>
+        <w:t>Golemancer</w:t>
+      </w:r>
+      <w:proofErr w:type="spellEnd"/>
+      <w:r>
+        <w:t xml:space="preserve"> and tends to panic if the horrors get uncomfortably close. He dons large gloves when building structures and switches them off for sleek hunter gloves when fighting.</w:t>
       </w:r>
     </w:p>
     <w:p>
       <w:pPr>
         <w:pStyle w:val="Heading3"/>
       </w:pPr>
-      <w:bookmarkStart w:id="13" w:name="_Toc400478993"/>
-      <w:r>
-        <w:t>The Golemancer</w:t>
-      </w:r>
-      <w:bookmarkEnd w:id="13"/>
+      <w:bookmarkStart w:id="14" w:name="_Toc400726392"/>
+      <w:r>
+        <w:t xml:space="preserve">The </w:t>
+      </w:r>
+      <w:proofErr w:type="spellStart"/>
+      <w:r>
+        <w:t>Golemancer</w:t>
+      </w:r>
+      <w:bookmarkEnd w:id="14"/>
+      <w:proofErr w:type="spellEnd"/>
     </w:p>
     <w:p>
       <w:pPr>
         <w:pStyle w:val="Standard"/>
       </w:pPr>
       <w:r>
-        <w:t>The Golemancer is one of the strongest &lt;humanoid bunny&gt; to ever live. She carries up to five heavy weaponry: a minigun, a flamethrower, a large axe, and a huge hammer. All of her weapons don’t do well at large distances, so she fights near the Undead. Unlike the Architect, she is not too afraid of the Undead and enjoys destroying them. Her skills as a chemical engineer allows her to construct and animate golems that perform specific tasks based on the model.</w:t>
+        <w:t xml:space="preserve">The </w:t>
+      </w:r>
+      <w:proofErr w:type="spellStart"/>
+      <w:r>
+        <w:t>Golemancer</w:t>
+      </w:r>
+      <w:proofErr w:type="spellEnd"/>
+      <w:r>
+        <w:t xml:space="preserve"> is one of the strongest &lt;humanoid bunny&gt; to ever live. She carries up to five heavy weaponry: a </w:t>
+      </w:r>
+      <w:proofErr w:type="spellStart"/>
+      <w:r>
+        <w:t>minigun</w:t>
+      </w:r>
+      <w:proofErr w:type="spellEnd"/>
+      <w:r>
+        <w:t>, a flamethrower, a large axe, and a huge hammer. All of her weapons don’t do well at large distances, so she fights near the Undead. Unlike the Architect, she is not too afraid of the Undead and enjoys destroying them. Her skills as a chemical engineer allows her to construct and animate golems that perform specific tasks based on the model.</w:t>
       </w:r>
     </w:p>
     <w:p>
@@ -4797,26 +5105,42 @@
         <w:pStyle w:val="Standard"/>
       </w:pPr>
       <w:r>
-        <w:t>The Golemancer is generally proud and brash, but not dumb. On to contrary, she’s a very intelligent individual much like the others, even if she usually doesn’t sound like it. She wears a large piece of cloth around her neck when fighting and on her head when building golems.</w:t>
+        <w:t xml:space="preserve">The </w:t>
+      </w:r>
+      <w:proofErr w:type="spellStart"/>
+      <w:r>
+        <w:t>Golemancer</w:t>
+      </w:r>
+      <w:proofErr w:type="spellEnd"/>
+      <w:r>
+        <w:t xml:space="preserve"> is generally proud and brash, but not dumb. On to contrary, she’s a very intelligent individual much like the others, even if she usually doesn’t sound like it. She wears a large piece of cloth around her neck when fighting and on her head when building golems.</w:t>
       </w:r>
     </w:p>
     <w:p>
       <w:pPr>
         <w:pStyle w:val="Heading3"/>
       </w:pPr>
-      <w:bookmarkStart w:id="14" w:name="_Toc400478994"/>
+      <w:bookmarkStart w:id="15" w:name="_Toc400726393"/>
       <w:r>
         <w:lastRenderedPageBreak/>
         <w:t>The Consecrator</w:t>
       </w:r>
-      <w:bookmarkEnd w:id="14"/>
+      <w:bookmarkEnd w:id="15"/>
     </w:p>
     <w:p>
       <w:pPr>
         <w:pStyle w:val="Standard"/>
       </w:pPr>
       <w:r>
-        <w:t>The Consecrator is a bit shorter than the other two &lt;humanoid bunny&gt;, and not as strong as the Golemancer (in terms of muscular strength). His occupation as a nuclear engineer and studies of ancient tomes allow him to easily manipulate positive and negative energy. This gives him the abilities to consecrate the ground with proximity-triggered symbols, and see the vulnerabilities of negative-based creatures such as the Undead and exploit them through flanking attacks with his pistols and dagger.</w:t>
+        <w:t xml:space="preserve">The Consecrator is a bit shorter than the other two &lt;humanoid bunny&gt;, and not as strong as the </w:t>
+      </w:r>
+      <w:proofErr w:type="spellStart"/>
+      <w:r>
+        <w:t>Golemancer</w:t>
+      </w:r>
+      <w:proofErr w:type="spellEnd"/>
+      <w:r>
+        <w:t xml:space="preserve"> (in terms of muscular strength). His occupation as a nuclear engineer and studies of ancient tomes allow him to easily manipulate positive and negative energy. This gives him the abilities to consecrate the ground with proximity-triggered symbols, and see the vulnerabilities of negative-based creatures such as the Undead and exploit them through flanking attacks with his pistols and dagger.</w:t>
       </w:r>
     </w:p>
     <w:p>
@@ -4845,8 +5169,8 @@
           <w:szCs w:val="32"/>
         </w:rPr>
       </w:pPr>
-      <w:bookmarkStart w:id="15" w:name="_Gameplay"/>
-      <w:bookmarkEnd w:id="15"/>
+      <w:bookmarkStart w:id="16" w:name="_Gameplay"/>
+      <w:bookmarkEnd w:id="16"/>
       <w:r>
         <w:br w:type="page"/>
       </w:r>
@@ -4856,12 +5180,12 @@
         <w:pStyle w:val="Heading1"/>
         <w:jc w:val="center"/>
       </w:pPr>
-      <w:bookmarkStart w:id="16" w:name="_Toc400478995"/>
+      <w:bookmarkStart w:id="17" w:name="_Toc400726394"/>
       <w:r>
         <w:lastRenderedPageBreak/>
         <w:t>Gameplay</w:t>
       </w:r>
-      <w:bookmarkEnd w:id="16"/>
+      <w:bookmarkEnd w:id="17"/>
     </w:p>
     <w:p>
       <w:pPr>
@@ -4881,18 +5205,58 @@
       <w:pPr>
         <w:pStyle w:val="Heading2"/>
       </w:pPr>
-      <w:bookmarkStart w:id="17" w:name="_Toc400478996"/>
+      <w:bookmarkStart w:id="18" w:name="_Toc400726395"/>
       <w:r>
         <w:t>Combat</w:t>
       </w:r>
-      <w:bookmarkEnd w:id="17"/>
+      <w:bookmarkEnd w:id="18"/>
     </w:p>
     <w:p>
       <w:pPr>
         <w:pStyle w:val="Standard"/>
       </w:pPr>
       <w:r>
-        <w:t>Players will fire guns and swing melee weapons at Undead by aiming with the mouse. Damage done will reduce the Undead’s health until it is zero, after which that particular Undead is destroyed. The Architect’s and Consecrator’s weapons have unlimited reserve ammunition, but the weapons’ current magazine must be reloaded when empty. The Golemancer’s minigun and flamethrower can be fired continuously without worry of ammunition, but will overheat if fired for too long. If a weapon overheats, the Golemancer cannot perform any actions other than moving until the weapon stops burning her hands. The Golemancer’s axe deals heavy damage, and her hammer weakens foes it strikes, reducing their speed and damage</w:t>
+        <w:t xml:space="preserve">Players will fire guns and swing melee weapons at Undead by aiming with the mouse. Damage done will reduce the </w:t>
+      </w:r>
+      <w:proofErr w:type="spellStart"/>
+      <w:r>
+        <w:t>Undead’s</w:t>
+      </w:r>
+      <w:proofErr w:type="spellEnd"/>
+      <w:r>
+        <w:t xml:space="preserve"> health until it is zero, after which that particular Undead is destroyed. The Architect’s and Consecrator’s weapons have unlimited reserve ammunition, but the weapons’ current magazine must be reloaded when empty. The </w:t>
+      </w:r>
+      <w:proofErr w:type="spellStart"/>
+      <w:r>
+        <w:t>Golemancer’s</w:t>
+      </w:r>
+      <w:proofErr w:type="spellEnd"/>
+      <w:r>
+        <w:t xml:space="preserve"> </w:t>
+      </w:r>
+      <w:proofErr w:type="spellStart"/>
+      <w:r>
+        <w:t>minigun</w:t>
+      </w:r>
+      <w:proofErr w:type="spellEnd"/>
+      <w:r>
+        <w:t xml:space="preserve"> and flamethrower can be fired continuously without worry of ammunition, but will overheat if fired for too long. If a weapon overheats, the </w:t>
+      </w:r>
+      <w:proofErr w:type="spellStart"/>
+      <w:r>
+        <w:t>Golemancer</w:t>
+      </w:r>
+      <w:proofErr w:type="spellEnd"/>
+      <w:r>
+        <w:t xml:space="preserve"> cannot perform any actions other than moving until the weapon stops burning her hands. The </w:t>
+      </w:r>
+      <w:proofErr w:type="spellStart"/>
+      <w:r>
+        <w:t>Golemancer’s</w:t>
+      </w:r>
+      <w:proofErr w:type="spellEnd"/>
+      <w:r>
+        <w:t xml:space="preserve"> axe deals heavy damage, and her hammer weakens foes it strikes, reducing their speed and damage</w:t>
       </w:r>
       <w:r>
         <w:rPr>
@@ -4951,11 +5315,11 @@
       <w:pPr>
         <w:pStyle w:val="Heading3"/>
       </w:pPr>
-      <w:bookmarkStart w:id="18" w:name="_Toc400478997"/>
+      <w:bookmarkStart w:id="19" w:name="_Toc400726396"/>
       <w:r>
         <w:t>Weapons</w:t>
       </w:r>
-      <w:bookmarkEnd w:id="18"/>
+      <w:bookmarkEnd w:id="19"/>
     </w:p>
     <w:p>
       <w:pPr>
@@ -5054,21 +5418,39 @@
             <w:pPr>
               <w:pStyle w:val="Standard"/>
             </w:pPr>
+            <w:proofErr w:type="spellStart"/>
             <w:r>
               <w:lastRenderedPageBreak/>
               <w:t>Golemancer</w:t>
             </w:r>
+            <w:proofErr w:type="spellEnd"/>
           </w:p>
           <w:p>
             <w:pPr>
               <w:pStyle w:val="Standard"/>
             </w:pPr>
             <w:r>
-              <w:t xml:space="preserve">Short range weapons that deal high cleaving damage. Weapons do not have to be reloaded, but the Minigun and Flamethrower can </w:t>
+              <w:t xml:space="preserve">Short range weapons that deal high cleaving damage. Weapons do not have to be reloaded, but the </w:t>
+            </w:r>
+            <w:proofErr w:type="spellStart"/>
+            <w:r>
+              <w:t>Minigun</w:t>
+            </w:r>
+            <w:proofErr w:type="spellEnd"/>
+            <w:r>
+              <w:t xml:space="preserve"> and Flamethrower can </w:t>
             </w:r>
             <w:r>
               <w:lastRenderedPageBreak/>
-              <w:t>overheat if fired for too long, preventing the Golemancer from performing any action other than movement until it cools down.</w:t>
+              <w:t xml:space="preserve">overheat if fired for too long, preventing the </w:t>
+            </w:r>
+            <w:proofErr w:type="spellStart"/>
+            <w:r>
+              <w:t>Golemancer</w:t>
+            </w:r>
+            <w:proofErr w:type="spellEnd"/>
+            <w:r>
+              <w:t xml:space="preserve"> from performing any action other than movement until it cools down.</w:t>
             </w:r>
           </w:p>
         </w:tc>
@@ -5158,9 +5540,11 @@
             <w:pPr>
               <w:pStyle w:val="Standard"/>
             </w:pPr>
+            <w:proofErr w:type="spellStart"/>
             <w:r>
               <w:t>Minigun</w:t>
             </w:r>
+            <w:proofErr w:type="spellEnd"/>
           </w:p>
           <w:p>
             <w:pPr>
@@ -5286,9 +5670,11 @@
             <w:pPr>
               <w:pStyle w:val="Heading5"/>
             </w:pPr>
+            <w:proofErr w:type="spellStart"/>
             <w:r>
               <w:t>Handcannon</w:t>
             </w:r>
+            <w:proofErr w:type="spellEnd"/>
           </w:p>
           <w:p>
             <w:pPr>
@@ -5350,9 +5736,11 @@
             <w:pPr>
               <w:pStyle w:val="Standard"/>
             </w:pPr>
+            <w:proofErr w:type="spellStart"/>
             <w:r>
               <w:t>Greataxe</w:t>
             </w:r>
+            <w:proofErr w:type="spellEnd"/>
           </w:p>
           <w:p>
             <w:pPr>
@@ -5448,7 +5836,15 @@
             </w:r>
             <w:r>
               <w:lastRenderedPageBreak/>
-              <w:t>damage than a Greataxe, but can interrupt enemies’ abilities and reduce the damage they can deal.</w:t>
+              <w:t xml:space="preserve">damage than a </w:t>
+            </w:r>
+            <w:proofErr w:type="spellStart"/>
+            <w:r>
+              <w:t>Greataxe</w:t>
+            </w:r>
+            <w:proofErr w:type="spellEnd"/>
+            <w:r>
+              <w:t>, but can interrupt enemies’ abilities and reduce the damage they can deal.</w:t>
             </w:r>
           </w:p>
         </w:tc>
@@ -5479,14 +5875,14 @@
       <w:pPr>
         <w:pStyle w:val="Heading3"/>
       </w:pPr>
-      <w:bookmarkStart w:id="19" w:name="_Attribute_Point_System"/>
-      <w:bookmarkStart w:id="20" w:name="_Toc400478998"/>
-      <w:bookmarkEnd w:id="19"/>
+      <w:bookmarkStart w:id="20" w:name="_Attribute_Point_System"/>
+      <w:bookmarkStart w:id="21" w:name="_Toc400726397"/>
+      <w:bookmarkEnd w:id="20"/>
       <w:r>
         <w:lastRenderedPageBreak/>
         <w:t>Grapple</w:t>
       </w:r>
-      <w:bookmarkEnd w:id="20"/>
+      <w:bookmarkEnd w:id="21"/>
     </w:p>
     <w:p>
       <w:pPr>
@@ -5543,7 +5939,7 @@
           <w:szCs w:val="32"/>
         </w:rPr>
       </w:pPr>
-      <w:bookmarkStart w:id="21" w:name="_Toc400478999"/>
+      <w:bookmarkStart w:id="22" w:name="_Toc400726398"/>
       <w:r>
         <w:rPr>
           <w:sz w:val="32"/>
@@ -5552,7 +5948,7 @@
         <w:lastRenderedPageBreak/>
         <w:t>Attribute Point System</w:t>
       </w:r>
-      <w:bookmarkEnd w:id="21"/>
+      <w:bookmarkEnd w:id="22"/>
     </w:p>
     <w:p>
       <w:pPr>
@@ -5718,7 +6114,15 @@
         <w:t xml:space="preserve"> that are not directly tied to weapons or preparations</w:t>
       </w:r>
       <w:r>
-        <w:t xml:space="preserve">. Vice is essentially wasted points that gives cosmetic effects to the player, which indirectly increases the difficulty. Every point in one of the first three attribute lines slightly improves core action and abilities based on it. Improving Weaponry improves damage and another weapon stat. Improving Engineering improves some of the numerical attributes shared by all preparations of the same type (example: all turrets deal more damage; all golems gain more health; all symbols have their area of effect increased). Improving Spirit depends on the character and always improves a core passive ability tied to that attribute line: The Architect’s abilities that deal with perceiving the enemy are improved. The Golemancer’s abilities that improve her resistance to control effects and damage are improved. The Consecrator’s abilities that manipulate life and death energies are improved. Improving Vice makes </w:t>
+        <w:t xml:space="preserve">. Vice is essentially wasted points that gives cosmetic effects to the player, which indirectly increases the difficulty. Every point in one of the first three attribute lines slightly improves core action and abilities based on it. Improving Weaponry improves damage and another weapon stat. Improving Engineering improves some of the numerical attributes shared by all preparations of the same type (example: all turrets deal more damage; all golems gain more health; all symbols have their area of effect increased). Improving Spirit depends on the character and always improves a core passive ability tied to that attribute line: The Architect’s abilities that deal with perceiving the enemy are improved. The </w:t>
+      </w:r>
+      <w:proofErr w:type="spellStart"/>
+      <w:r>
+        <w:t>Golemancer’s</w:t>
+      </w:r>
+      <w:proofErr w:type="spellEnd"/>
+      <w:r>
+        <w:t xml:space="preserve"> abilities that improve her resistance to control effects and damage are improved. The Consecrator’s abilities that manipulate life and death energies are improved. Improving Vice makes </w:t>
       </w:r>
       <w:r>
         <w:t>the character</w:t>
@@ -5779,7 +6183,23 @@
         <w:pStyle w:val="Standard"/>
       </w:pPr>
       <w:r>
-        <w:t>Weaponry, Engineering, Spirit, and Vice are general names that change based on the character played. The Architect has Marksman, Structures, and Perception. The Golemancer has Heavy Weapons, Golems, and Will. The Consecrator has Dexterous Arms, Symbols, and Energy Manipulation. The fourth attribute line for each character is the Architect’s Sloth (motivation deteriorates in a seemingly hopeless situation), the Golemancer’s Wrath (giving into her rage stemming from the loss of her world), and the Consecrator’s Pride (in his unique powers that no one has come close to achieving).</w:t>
+        <w:t xml:space="preserve">Weaponry, Engineering, Spirit, and Vice are general names that change based on the character played. The Architect has Marksman, Structures, and Perception. The </w:t>
+      </w:r>
+      <w:proofErr w:type="spellStart"/>
+      <w:r>
+        <w:t>Golemancer</w:t>
+      </w:r>
+      <w:proofErr w:type="spellEnd"/>
+      <w:r>
+        <w:t xml:space="preserve"> has Heavy Weapons, Golems, and Will. The Consecrator has Dexterous Arms, Symbols, and Energy Manipulation. The fourth attribute line for each character is the Architect’s Sloth (motivation deteriorates in a seemingly hopeless situation), the </w:t>
+      </w:r>
+      <w:proofErr w:type="spellStart"/>
+      <w:r>
+        <w:t>Golemancer’s</w:t>
+      </w:r>
+      <w:proofErr w:type="spellEnd"/>
+      <w:r>
+        <w:t xml:space="preserve"> Wrath (giving into her rage stemming from the loss of her world), and the Consecrator’s Pride (in his unique powers that no one has come close to achieving).</w:t>
       </w:r>
     </w:p>
     <w:tbl>
@@ -5803,26 +6223,10 @@
               <w:pStyle w:val="Heading3"/>
               <w:outlineLvl w:val="2"/>
             </w:pPr>
-            <w:bookmarkStart w:id="22" w:name="_Toc400479000"/>
+            <w:bookmarkStart w:id="23" w:name="_Toc400726399"/>
             <w:r>
               <w:lastRenderedPageBreak/>
               <w:t>Architect Attributes</w:t>
-            </w:r>
-            <w:bookmarkEnd w:id="22"/>
-          </w:p>
-        </w:tc>
-        <w:tc>
-          <w:tcPr>
-            <w:tcW w:w="0" w:type="auto"/>
-          </w:tcPr>
-          <w:p>
-            <w:pPr>
-              <w:pStyle w:val="Heading3"/>
-              <w:outlineLvl w:val="2"/>
-            </w:pPr>
-            <w:bookmarkStart w:id="23" w:name="_Toc400479001"/>
-            <w:r>
-              <w:t>Golemancer Attributes</w:t>
             </w:r>
             <w:bookmarkEnd w:id="23"/>
           </w:p>
@@ -5836,11 +6240,32 @@
               <w:pStyle w:val="Heading3"/>
               <w:outlineLvl w:val="2"/>
             </w:pPr>
-            <w:bookmarkStart w:id="24" w:name="_Toc400479002"/>
+            <w:bookmarkStart w:id="24" w:name="_Toc400726400"/>
+            <w:proofErr w:type="spellStart"/>
+            <w:r>
+              <w:t>Golemancer</w:t>
+            </w:r>
+            <w:proofErr w:type="spellEnd"/>
+            <w:r>
+              <w:t xml:space="preserve"> Attributes</w:t>
+            </w:r>
+            <w:bookmarkEnd w:id="24"/>
+          </w:p>
+        </w:tc>
+        <w:tc>
+          <w:tcPr>
+            <w:tcW w:w="0" w:type="auto"/>
+          </w:tcPr>
+          <w:p>
+            <w:pPr>
+              <w:pStyle w:val="Heading3"/>
+              <w:outlineLvl w:val="2"/>
+            </w:pPr>
+            <w:bookmarkStart w:id="25" w:name="_Toc400726401"/>
             <w:r>
               <w:t>Consecrator Attributes</w:t>
             </w:r>
-            <w:bookmarkEnd w:id="24"/>
+            <w:bookmarkEnd w:id="25"/>
           </w:p>
         </w:tc>
       </w:tr>
@@ -6304,14 +6729,14 @@
         <w:pStyle w:val="Heading2"/>
         <w:pageBreakBefore/>
       </w:pPr>
-      <w:bookmarkStart w:id="25" w:name="_Phases,_Light_and"/>
-      <w:bookmarkStart w:id="26" w:name="_Toc400479003"/>
-      <w:bookmarkEnd w:id="25"/>
+      <w:bookmarkStart w:id="26" w:name="_Phases,_Light_and"/>
+      <w:bookmarkStart w:id="27" w:name="_Toc400726402"/>
+      <w:bookmarkEnd w:id="26"/>
       <w:r>
         <w:lastRenderedPageBreak/>
         <w:t>Win and Lose Conditions</w:t>
       </w:r>
-      <w:bookmarkEnd w:id="26"/>
+      <w:bookmarkEnd w:id="27"/>
     </w:p>
     <w:p>
       <w:pPr>
@@ -6334,22 +6759,22 @@
         <w:pStyle w:val="Heading2"/>
         <w:pageBreakBefore/>
       </w:pPr>
-      <w:bookmarkStart w:id="27" w:name="_Toc400479004"/>
+      <w:bookmarkStart w:id="28" w:name="_Toc400726403"/>
       <w:r>
         <w:lastRenderedPageBreak/>
         <w:t>Phases</w:t>
       </w:r>
-      <w:bookmarkEnd w:id="27"/>
+      <w:bookmarkEnd w:id="28"/>
     </w:p>
     <w:p>
       <w:pPr>
         <w:pStyle w:val="Heading3"/>
       </w:pPr>
-      <w:bookmarkStart w:id="28" w:name="_Toc400479005"/>
+      <w:bookmarkStart w:id="29" w:name="_Toc400726404"/>
       <w:r>
         <w:t>Preparation</w:t>
       </w:r>
-      <w:bookmarkEnd w:id="28"/>
+      <w:bookmarkEnd w:id="29"/>
     </w:p>
     <w:p>
       <w:pPr>
@@ -6372,11 +6797,11 @@
       <w:pPr>
         <w:pStyle w:val="Heading3"/>
       </w:pPr>
-      <w:bookmarkStart w:id="29" w:name="_Toc400479006"/>
+      <w:bookmarkStart w:id="30" w:name="_Toc400726405"/>
       <w:r>
         <w:t>Defense</w:t>
       </w:r>
-      <w:bookmarkEnd w:id="29"/>
+      <w:bookmarkEnd w:id="30"/>
     </w:p>
     <w:p>
       <w:pPr>
@@ -6432,7 +6857,23 @@
         <w:t xml:space="preserve">All players are fully healed. </w:t>
       </w:r>
       <w:r>
-        <w:t>Either new Dark Zones appear and the Preparation Phase begins, or the entire level is complete. All Shards that haven’t despawned will still be there until their timers despawn them normally.</w:t>
+        <w:t xml:space="preserve">Either new Dark Zones appear and the Preparation Phase begins, or the entire level is complete. All Shards that haven’t </w:t>
+      </w:r>
+      <w:proofErr w:type="spellStart"/>
+      <w:r>
+        <w:t>despawned</w:t>
+      </w:r>
+      <w:proofErr w:type="spellEnd"/>
+      <w:r>
+        <w:t xml:space="preserve"> will still be there until their timers </w:t>
+      </w:r>
+      <w:proofErr w:type="spellStart"/>
+      <w:r>
+        <w:t>despawn</w:t>
+      </w:r>
+      <w:proofErr w:type="spellEnd"/>
+      <w:r>
+        <w:t xml:space="preserve"> them normally.</w:t>
       </w:r>
     </w:p>
     <w:p>
@@ -6448,12 +6889,12 @@
         <w:pStyle w:val="Heading2"/>
         <w:pageBreakBefore/>
       </w:pPr>
-      <w:bookmarkStart w:id="30" w:name="_Toc400479007"/>
+      <w:bookmarkStart w:id="31" w:name="_Toc400726406"/>
       <w:r>
         <w:lastRenderedPageBreak/>
         <w:t>Light and Dark Zones</w:t>
       </w:r>
-      <w:bookmarkEnd w:id="30"/>
+      <w:bookmarkEnd w:id="31"/>
       <w:r>
         <w:t xml:space="preserve"> </w:t>
       </w:r>
@@ -6471,12 +6912,12 @@
         <w:pStyle w:val="Heading2"/>
         <w:pageBreakBefore/>
       </w:pPr>
-      <w:bookmarkStart w:id="31" w:name="_Toc400479008"/>
+      <w:bookmarkStart w:id="32" w:name="_Toc400726407"/>
       <w:r>
         <w:lastRenderedPageBreak/>
         <w:t>Basics of Shards</w:t>
       </w:r>
-      <w:bookmarkEnd w:id="31"/>
+      <w:bookmarkEnd w:id="32"/>
     </w:p>
     <w:p>
       <w:pPr>
@@ -6500,14 +6941,14 @@
         <w:pStyle w:val="Heading2"/>
         <w:pageBreakBefore/>
       </w:pPr>
-      <w:bookmarkStart w:id="32" w:name="_Abilities"/>
-      <w:bookmarkStart w:id="33" w:name="_Toc400479009"/>
-      <w:bookmarkEnd w:id="32"/>
+      <w:bookmarkStart w:id="33" w:name="_Abilities"/>
+      <w:bookmarkStart w:id="34" w:name="_Toc400726408"/>
+      <w:bookmarkEnd w:id="33"/>
       <w:r>
         <w:lastRenderedPageBreak/>
         <w:t>Abilities</w:t>
       </w:r>
-      <w:bookmarkEnd w:id="33"/>
+      <w:bookmarkEnd w:id="34"/>
     </w:p>
     <w:p>
       <w:pPr>
@@ -6535,7 +6976,15 @@
         <w:t xml:space="preserve">nder certain conditions. Actives </w:t>
       </w:r>
       <w:r>
-        <w:t>are activated manually by the player, and have either a cooldown period during which the player cannot use it, or a resource that must be filled before the ability can be executed. Preparation</w:t>
+        <w:t xml:space="preserve">are activated manually by the player, and have either a </w:t>
+      </w:r>
+      <w:proofErr w:type="spellStart"/>
+      <w:r>
+        <w:t>cooldown</w:t>
+      </w:r>
+      <w:proofErr w:type="spellEnd"/>
+      <w:r>
+        <w:t xml:space="preserve"> period during which the player cannot use it, or a resource that must be filled before the ability can be executed. Preparation</w:t>
       </w:r>
       <w:r>
         <w:t>s</w:t>
@@ -6554,6 +7003,7 @@
       <w:pPr>
         <w:pStyle w:val="Heading3"/>
       </w:pPr>
+      <w:bookmarkStart w:id="35" w:name="_Toc400726409"/>
       <w:r>
         <w:t>Preparations</w:t>
       </w:r>
@@ -6563,6 +7013,7 @@
       <w:r>
         <w:t>Overview</w:t>
       </w:r>
+      <w:bookmarkEnd w:id="35"/>
     </w:p>
     <w:p>
       <w:pPr>
@@ -6583,7 +7034,15 @@
         <w:pStyle w:val="Textbody"/>
       </w:pPr>
       <w:r>
-        <w:t>The Golemancer’s golems are mobile and versatile, but easier to destroy than structures</w:t>
+        <w:t xml:space="preserve">The </w:t>
+      </w:r>
+      <w:proofErr w:type="spellStart"/>
+      <w:r>
+        <w:t>Golemancer’s</w:t>
+      </w:r>
+      <w:proofErr w:type="spellEnd"/>
+      <w:r>
+        <w:t xml:space="preserve"> golems are mobile and versatile, but easier to destroy than structures</w:t>
       </w:r>
       <w:r>
         <w:t xml:space="preserve"> (but aren’t flimsy)</w:t>
@@ -6677,12 +7136,12 @@
               <w:pStyle w:val="Heading3"/>
               <w:outlineLvl w:val="2"/>
             </w:pPr>
-            <w:bookmarkStart w:id="34" w:name="_Toc400479010"/>
+            <w:bookmarkStart w:id="36" w:name="_Toc400726410"/>
             <w:r>
               <w:lastRenderedPageBreak/>
               <w:t>Architect Abilities</w:t>
             </w:r>
-            <w:bookmarkEnd w:id="34"/>
+            <w:bookmarkEnd w:id="36"/>
           </w:p>
         </w:tc>
         <w:tc>
@@ -6694,11 +7153,16 @@
               <w:pStyle w:val="Heading3"/>
               <w:outlineLvl w:val="2"/>
             </w:pPr>
-            <w:bookmarkStart w:id="35" w:name="_Toc400479011"/>
-            <w:r>
-              <w:t>Golemancer Abilities</w:t>
-            </w:r>
-            <w:bookmarkEnd w:id="35"/>
+            <w:bookmarkStart w:id="37" w:name="_Toc400726411"/>
+            <w:proofErr w:type="spellStart"/>
+            <w:r>
+              <w:t>Golemancer</w:t>
+            </w:r>
+            <w:proofErr w:type="spellEnd"/>
+            <w:r>
+              <w:t xml:space="preserve"> Abilities</w:t>
+            </w:r>
+            <w:bookmarkEnd w:id="37"/>
           </w:p>
         </w:tc>
         <w:tc>
@@ -6710,11 +7174,11 @@
               <w:pStyle w:val="Heading3"/>
               <w:outlineLvl w:val="2"/>
             </w:pPr>
-            <w:bookmarkStart w:id="36" w:name="_Toc400479012"/>
+            <w:bookmarkStart w:id="38" w:name="_Toc400726412"/>
             <w:r>
               <w:t>Consecrator Abilities</w:t>
             </w:r>
-            <w:bookmarkEnd w:id="36"/>
+            <w:bookmarkEnd w:id="38"/>
           </w:p>
         </w:tc>
       </w:tr>
@@ -6743,7 +7207,15 @@
               <w:t>,</w:t>
             </w:r>
             <w:r>
-              <w:t xml:space="preserve"> and deal extra damage to them. All Undead are revealed on the minimap.</w:t>
+              <w:t xml:space="preserve"> and deal extra damage to them. All Undead are revealed on the </w:t>
+            </w:r>
+            <w:proofErr w:type="spellStart"/>
+            <w:r>
+              <w:t>minimap</w:t>
+            </w:r>
+            <w:proofErr w:type="spellEnd"/>
+            <w:r>
+              <w:t>.</w:t>
             </w:r>
           </w:p>
         </w:tc>
@@ -6765,7 +7237,15 @@
               <w:pStyle w:val="Standard"/>
             </w:pPr>
             <w:r>
-              <w:t>The Golemancer performs a devastating attack based on the weapon used. The charge does not dissipate all at once, but simply drains over time after the initial attack. While it is draining, all attacks are improved, but the player is locked into the weapon she initiated with.</w:t>
+              <w:t xml:space="preserve">The </w:t>
+            </w:r>
+            <w:proofErr w:type="spellStart"/>
+            <w:r>
+              <w:t>Golemancer</w:t>
+            </w:r>
+            <w:proofErr w:type="spellEnd"/>
+            <w:r>
+              <w:t xml:space="preserve"> performs a devastating attack based on the weapon used. The charge does not dissipate all at once, but simply drains over time after the initial attack. While it is draining, all attacks are improved, but the player is locked into the weapon she initiated with.</w:t>
             </w:r>
           </w:p>
         </w:tc>
@@ -6811,7 +7291,15 @@
               <w:outlineLvl w:val="3"/>
             </w:pPr>
             <w:r>
-              <w:t>Mark Target – Active (Marksman; Cooldown; Must be Unlocked)</w:t>
+              <w:t xml:space="preserve">Mark Target – Active (Marksman; </w:t>
+            </w:r>
+            <w:proofErr w:type="spellStart"/>
+            <w:r>
+              <w:t>Cooldown</w:t>
+            </w:r>
+            <w:proofErr w:type="spellEnd"/>
+            <w:r>
+              <w:t>; Must be Unlocked)</w:t>
             </w:r>
           </w:p>
           <w:p>
@@ -6839,7 +7327,15 @@
               <w:outlineLvl w:val="3"/>
             </w:pPr>
             <w:r>
-              <w:t>Taunt – Active (Will; Cooldown; Must be Unlocked)</w:t>
+              <w:t xml:space="preserve">Taunt – Active (Will; </w:t>
+            </w:r>
+            <w:proofErr w:type="spellStart"/>
+            <w:r>
+              <w:t>Cooldown</w:t>
+            </w:r>
+            <w:proofErr w:type="spellEnd"/>
+            <w:r>
+              <w:t>; Must be Unlocked)</w:t>
             </w:r>
           </w:p>
           <w:p>
@@ -6847,7 +7343,23 @@
               <w:pStyle w:val="Standard"/>
             </w:pPr>
             <w:r>
-              <w:t>Most nearby Undead are forced to attack the Golemancer mindlessly, preventing affected Undead from using most of their abilities during the ability’s effect. (Ideas: conical effect has a much better chance of affected Undead (100%?)).</w:t>
+              <w:t xml:space="preserve">Most nearby Undead are forced to attack the </w:t>
+            </w:r>
+            <w:proofErr w:type="spellStart"/>
+            <w:r>
+              <w:t>Golemancer</w:t>
+            </w:r>
+            <w:proofErr w:type="spellEnd"/>
+            <w:r>
+              <w:t xml:space="preserve"> mindlessly, preventing affected Undead from using most of their abilities during the ability’s effect. (Ideas: conical effect has a much better chance of affected Undead (</w:t>
+            </w:r>
+            <w:proofErr w:type="gramStart"/>
+            <w:r>
+              <w:t>100%</w:t>
+            </w:r>
+            <w:proofErr w:type="gramEnd"/>
+            <w:r>
+              <w:t>?)).</w:t>
             </w:r>
           </w:p>
         </w:tc>
@@ -6886,7 +7398,15 @@
             </w:pPr>
             <w:r>
               <w:lastRenderedPageBreak/>
-              <w:t>Life Bolt – Active (Marksman; High Cooldown; Always Unlocked)</w:t>
+              <w:t xml:space="preserve">Life Bolt – Active (Marksman; High </w:t>
+            </w:r>
+            <w:proofErr w:type="spellStart"/>
+            <w:r>
+              <w:t>Cooldown</w:t>
+            </w:r>
+            <w:proofErr w:type="spellEnd"/>
+            <w:r>
+              <w:t>; Always Unlocked)</w:t>
             </w:r>
           </w:p>
           <w:p>
@@ -6920,7 +7440,15 @@
               <w:outlineLvl w:val="3"/>
             </w:pPr>
             <w:r>
-              <w:t>Life Blood – Active (Will; High Cooldown; Always Unlocked)</w:t>
+              <w:t xml:space="preserve">Life Blood – Active (Will; High </w:t>
+            </w:r>
+            <w:proofErr w:type="spellStart"/>
+            <w:r>
+              <w:t>Cooldown</w:t>
+            </w:r>
+            <w:proofErr w:type="spellEnd"/>
+            <w:r>
+              <w:t>; Always Unlocked)</w:t>
             </w:r>
           </w:p>
           <w:p>
@@ -6928,19 +7456,75 @@
               <w:pStyle w:val="Standard"/>
             </w:pPr>
             <w:r>
-              <w:t>The Golemancer can only use this ability next to a player or undead. When used on the player, the Golemancer yanks a large cord out of her side and inserts it into the other player by holding down the ability. The longer it’s held, the more health the Golemancer sacrifices from herself to heal the other player</w:t>
+              <w:t xml:space="preserve">The </w:t>
+            </w:r>
+            <w:proofErr w:type="spellStart"/>
+            <w:r>
+              <w:t>Golemancer</w:t>
+            </w:r>
+            <w:proofErr w:type="spellEnd"/>
+            <w:r>
+              <w:t xml:space="preserve"> can only use this ability next to a player or undead. When used on the player, the </w:t>
+            </w:r>
+            <w:proofErr w:type="spellStart"/>
+            <w:r>
+              <w:t>Golemancer</w:t>
+            </w:r>
+            <w:proofErr w:type="spellEnd"/>
+            <w:r>
+              <w:t xml:space="preserve"> yanks a large cord out of her side and inserts it into the other player by holding down the ability. The longer it’s held, the more health the </w:t>
+            </w:r>
+            <w:proofErr w:type="spellStart"/>
+            <w:r>
+              <w:t>Golemancer</w:t>
+            </w:r>
+            <w:proofErr w:type="spellEnd"/>
+            <w:r>
+              <w:t xml:space="preserve"> sacrifices from herself to heal the other player</w:t>
             </w:r>
             <w:r>
               <w:t xml:space="preserve"> in addition to the initial chunk of health loss</w:t>
             </w:r>
             <w:r>
-              <w:t>. The Golemancer cannot move, but the player can (the cord will lengthen or shorten based on the distance between the two) and the Golemancer’s Tough</w:t>
+              <w:t xml:space="preserve">. The </w:t>
+            </w:r>
+            <w:proofErr w:type="spellStart"/>
+            <w:r>
+              <w:t>Golemancer</w:t>
+            </w:r>
+            <w:proofErr w:type="spellEnd"/>
+            <w:r>
+              <w:t xml:space="preserve"> cannot move, but the player can (the cord will lengthen or shorten based on the distance between the two) and the </w:t>
+            </w:r>
+            <w:proofErr w:type="spellStart"/>
+            <w:r>
+              <w:t>Golemancer’s</w:t>
+            </w:r>
+            <w:proofErr w:type="spellEnd"/>
+            <w:r>
+              <w:t xml:space="preserve"> Tough</w:t>
             </w:r>
             <w:r>
               <w:t>ness</w:t>
             </w:r>
             <w:r>
-              <w:t xml:space="preserve"> ability is significantly improved. If used on an Undead, the Golemancer grapples the Undead. If she wins, the player holds down the button to plug the same cord into the Undead and sacrifice health. The Undead takes massive damage in proportion to the amount of health sacrificed. If the Undead is destroyed during the process, the player stops sacrificing health. If the player lets go, the Golemancer jumps off the Undead. In any case, </w:t>
+              <w:t xml:space="preserve"> ability is significantly improved. If used on an Undead, the </w:t>
+            </w:r>
+            <w:proofErr w:type="spellStart"/>
+            <w:r>
+              <w:t>Golemancer</w:t>
+            </w:r>
+            <w:proofErr w:type="spellEnd"/>
+            <w:r>
+              <w:t xml:space="preserve"> grapples the Undead. If she wins, the player holds down the button to plug the same cord into the Undead and sacrifice health. The Undead takes massive damage in proportion to the amount of health sacrificed. If the Undead is destroyed during the process, the player stops sacrificing health. If the player lets go, the </w:t>
+            </w:r>
+            <w:proofErr w:type="spellStart"/>
+            <w:r>
+              <w:t>Golemancer</w:t>
+            </w:r>
+            <w:proofErr w:type="spellEnd"/>
+            <w:r>
+              <w:t xml:space="preserve"> jumps off the Undead. In any case, </w:t>
             </w:r>
             <w:r>
               <w:t>the player</w:t>
@@ -6966,7 +7550,15 @@
               <w:outlineLvl w:val="3"/>
             </w:pPr>
             <w:r>
-              <w:t>Quickened Symbol of Life Transfer – Active (Symbols; Long Cooldown; Always Unlocked)</w:t>
+              <w:t xml:space="preserve">Quickened Symbol of Life Transfer – Active (Symbols; Long </w:t>
+            </w:r>
+            <w:proofErr w:type="spellStart"/>
+            <w:r>
+              <w:t>Cooldown</w:t>
+            </w:r>
+            <w:proofErr w:type="spellEnd"/>
+            <w:r>
+              <w:t>; Always Unlocked)</w:t>
             </w:r>
           </w:p>
           <w:p>
@@ -7013,7 +7605,23 @@
               <w:pStyle w:val="Standard"/>
             </w:pPr>
             <w:r>
-              <w:t>The proximity that an Undead has to be in order to appear on the minimap and lose invisiblity is extended for the player and all allies, making it harder for Undead to get close while undetected. Does not work while the Architect is dead.</w:t>
+              <w:t xml:space="preserve">The proximity that an Undead has to be in order to appear on the </w:t>
+            </w:r>
+            <w:proofErr w:type="spellStart"/>
+            <w:r>
+              <w:t>minimap</w:t>
+            </w:r>
+            <w:proofErr w:type="spellEnd"/>
+            <w:r>
+              <w:t xml:space="preserve"> and lose </w:t>
+            </w:r>
+            <w:proofErr w:type="spellStart"/>
+            <w:r>
+              <w:t>invisiblity</w:t>
+            </w:r>
+            <w:proofErr w:type="spellEnd"/>
+            <w:r>
+              <w:t xml:space="preserve"> is extended for the player and all allies, making it harder for Undead to get close while undetected. Does not work while the Architect is dead.</w:t>
             </w:r>
           </w:p>
         </w:tc>
@@ -7035,7 +7643,15 @@
               <w:pStyle w:val="Standard"/>
             </w:pPr>
             <w:r>
-              <w:t>The Golemancer takes less damage from attacks and is harder to control, including grapples and special abilities such as being enthralled by a Vampire.</w:t>
+              <w:t xml:space="preserve">The </w:t>
+            </w:r>
+            <w:proofErr w:type="spellStart"/>
+            <w:r>
+              <w:t>Golemancer</w:t>
+            </w:r>
+            <w:proofErr w:type="spellEnd"/>
+            <w:r>
+              <w:t xml:space="preserve"> takes less damage from attacks and is harder to control, including grapples and special abilities such as being enthralled by a Vampire.</w:t>
             </w:r>
           </w:p>
           <w:p>
@@ -7069,7 +7685,15 @@
               <w:t xml:space="preserve">simply </w:t>
             </w:r>
             <w:r>
-              <w:t>attacking will break invisiblity.</w:t>
+              <w:t xml:space="preserve">attacking will break </w:t>
+            </w:r>
+            <w:proofErr w:type="spellStart"/>
+            <w:r>
+              <w:t>invisiblity</w:t>
+            </w:r>
+            <w:proofErr w:type="spellEnd"/>
+            <w:r>
+              <w:t>.</w:t>
             </w:r>
           </w:p>
         </w:tc>
@@ -7127,7 +7751,15 @@
               <w:pStyle w:val="Standard"/>
             </w:pPr>
             <w:r>
-              <w:t>The Golemancer is so full of life that it mocks the Undead almost as much as a Life Crystal, causing the Undead to attack the player more often than other characters. This effect diminishes based on the player’s current health.</w:t>
+              <w:t xml:space="preserve">The </w:t>
+            </w:r>
+            <w:proofErr w:type="spellStart"/>
+            <w:r>
+              <w:t>Golemancer</w:t>
+            </w:r>
+            <w:proofErr w:type="spellEnd"/>
+            <w:r>
+              <w:t xml:space="preserve"> is so full of life that it mocks the Undead almost as much as a Life Crystal, causing the Undead to attack the player more often than other characters. This effect diminishes based on the player’s current health.</w:t>
             </w:r>
           </w:p>
         </w:tc>
@@ -7149,7 +7781,15 @@
               <w:pStyle w:val="Standard"/>
             </w:pPr>
             <w:r>
-              <w:t>All attacks made by the Consecrator that strikes an Undead’s sides or back deals additional effects.</w:t>
+              <w:t xml:space="preserve">All attacks made by the Consecrator that strikes an </w:t>
+            </w:r>
+            <w:proofErr w:type="spellStart"/>
+            <w:r>
+              <w:t>Undead’s</w:t>
+            </w:r>
+            <w:proofErr w:type="spellEnd"/>
+            <w:r>
+              <w:t xml:space="preserve"> sides or back deals additional effects.</w:t>
             </w:r>
           </w:p>
           <w:p>
@@ -7201,7 +7841,15 @@
               <w:pStyle w:val="Standard"/>
             </w:pPr>
             <w:r>
-              <w:t>The Golemancer builds a golem that patrols a selected area and fights with ranged and melee attacks based on the distance of the Undead to it. If the golem survives to the next Preparation Phase, the player can change its patrol area.</w:t>
+              <w:t xml:space="preserve">The </w:t>
+            </w:r>
+            <w:proofErr w:type="spellStart"/>
+            <w:r>
+              <w:t>Golemancer</w:t>
+            </w:r>
+            <w:proofErr w:type="spellEnd"/>
+            <w:r>
+              <w:t xml:space="preserve"> builds a golem that patrols a selected area and fights with ranged and melee attacks based on the distance of the Undead to it. If the golem survives to the next Preparation Phase, the player can change its patrol area.</w:t>
             </w:r>
           </w:p>
           <w:p>
@@ -7282,7 +7930,23 @@
               <w:pStyle w:val="Standard"/>
             </w:pPr>
             <w:r>
-              <w:t>The Golemancer build a golem that does not attack, but instead moves relatively faster around the region of the map to gather shards. Collected shards are copied to all players as normal. The Golemancer can restrict where the Miner can move on the map during the Preparation Phase.</w:t>
+              <w:t xml:space="preserve">The </w:t>
+            </w:r>
+            <w:proofErr w:type="spellStart"/>
+            <w:r>
+              <w:t>Golemancer</w:t>
+            </w:r>
+            <w:proofErr w:type="spellEnd"/>
+            <w:r>
+              <w:t xml:space="preserve"> build a golem that does not attack, but instead moves relatively faster around the region of the map to gather shards. Collected shards are copied to all players as normal. The </w:t>
+            </w:r>
+            <w:proofErr w:type="spellStart"/>
+            <w:r>
+              <w:t>Golemancer</w:t>
+            </w:r>
+            <w:proofErr w:type="spellEnd"/>
+            <w:r>
+              <w:t xml:space="preserve"> can restrict where the Miner can move on the map during the Preparation Phase.</w:t>
             </w:r>
           </w:p>
         </w:tc>
@@ -7340,7 +8004,15 @@
               <w:pStyle w:val="Standard"/>
             </w:pPr>
             <w:r>
-              <w:t xml:space="preserve">The Architect builds a tower on a tile. They’re only slightly taller than walls. Walls can connect to towers, but towers cannot connect to towers. They are hollow and can be entered by passing through a door of positive energy that enemies cannot cross. The tower reveals Undead up to a certain distance, allowing players to see them through invisibility and on the minimap. Additionally, players inside the tower slowly regenerate health. Players can climb internal stairs up to the roof. The tower has significantly less health than a wall, and players will die if they’re inside while the tower collapses (delayed time?). Players will be notified of </w:t>
+              <w:t xml:space="preserve">The Architect builds a tower on a tile. They’re only slightly taller than walls. Walls can connect to towers, but towers cannot connect to towers. They are hollow and can be entered by passing through a door of positive energy that enemies cannot cross. The tower reveals Undead up to a certain distance, allowing players to see them through invisibility and on the </w:t>
+            </w:r>
+            <w:proofErr w:type="spellStart"/>
+            <w:r>
+              <w:t>minimap</w:t>
+            </w:r>
+            <w:proofErr w:type="spellEnd"/>
+            <w:r>
+              <w:t xml:space="preserve">. Additionally, players inside the tower slowly regenerate health. Players can climb internal stairs up to the roof. The tower has significantly less health than a wall, and players will die if they’re inside while the tower collapses (delayed time?). Players will be notified of </w:t>
             </w:r>
             <w:r>
               <w:t>a tower’s health at all times while near or inside it.</w:t>
@@ -7393,12 +8065,12 @@
       <w:pPr>
         <w:pStyle w:val="Heading3"/>
       </w:pPr>
-      <w:bookmarkStart w:id="37" w:name="_Toc400479013"/>
+      <w:bookmarkStart w:id="39" w:name="_Toc400726413"/>
       <w:r>
         <w:lastRenderedPageBreak/>
         <w:t>General Abilities</w:t>
       </w:r>
-      <w:bookmarkEnd w:id="37"/>
+      <w:bookmarkEnd w:id="39"/>
     </w:p>
     <w:p>
       <w:pPr>
@@ -7445,7 +8117,15 @@
         </w:numPr>
       </w:pPr>
       <w:r>
-        <w:t>The Golemancer berserks, moving faster and dealing more damage with her weapon as time passes, and gaining extra health for each foe slain compared to the previous foe. However, she becomes more vulnerable to attacks over time as well. There’s a limit to how fast and powerful she becomes and how high the bonus healing can get, but there is no limit to the extra damage she takes to the point that eventually even a single hit will defeat her (in addition to the ever increasing rate of health being loss while Diehard is active).</w:t>
+        <w:t xml:space="preserve">The </w:t>
+      </w:r>
+      <w:proofErr w:type="spellStart"/>
+      <w:r>
+        <w:t>Golemancer</w:t>
+      </w:r>
+      <w:proofErr w:type="spellEnd"/>
+      <w:r>
+        <w:t xml:space="preserve"> berserks, moving faster and dealing more damage with her weapon as time passes, and gaining extra health for each foe slain compared to the previous foe. However, she becomes more vulnerable to attacks over time as well. There’s a limit to how fast and powerful she becomes and how high the bonus healing can get, but there is no limit to the extra damage she takes to the point that eventually even a single hit will defeat her (in addition to the ever increasing rate of health being loss while Diehard is active).</w:t>
       </w:r>
     </w:p>
     <w:p>
@@ -7470,11 +8150,11 @@
       <w:pPr>
         <w:pStyle w:val="Heading2"/>
       </w:pPr>
-      <w:bookmarkStart w:id="38" w:name="_Toc400479014"/>
+      <w:bookmarkStart w:id="40" w:name="_Toc400726414"/>
       <w:r>
         <w:t>Death</w:t>
       </w:r>
-      <w:bookmarkEnd w:id="38"/>
+      <w:bookmarkEnd w:id="40"/>
     </w:p>
     <w:p>
       <w:pPr>
@@ -7487,7 +8167,15 @@
         <w:t xml:space="preserve"> if it empties</w:t>
       </w:r>
       <w:r>
-        <w:t>. Other allies can revive the player by using their revive abilities. If the player is killed, they will respawn at the Life Crystal after their death timer finishes or when the Defense Phase ends. If the player is revived</w:t>
+        <w:t xml:space="preserve">. Other allies can revive the player by using their revive abilities. If the player is killed, they will </w:t>
+      </w:r>
+      <w:proofErr w:type="spellStart"/>
+      <w:r>
+        <w:t>respawn</w:t>
+      </w:r>
+      <w:proofErr w:type="spellEnd"/>
+      <w:r>
+        <w:t xml:space="preserve"> at the Life Crystal after their death timer finishes or when the Defense Phase ends. If the player is revived</w:t>
       </w:r>
       <w:r>
         <w:t xml:space="preserve"> before being killed</w:t>
@@ -7526,12 +8214,12 @@
         <w:pStyle w:val="Heading2"/>
         <w:pageBreakBefore/>
       </w:pPr>
-      <w:bookmarkStart w:id="39" w:name="_Toc400479015"/>
+      <w:bookmarkStart w:id="41" w:name="_Toc400726415"/>
       <w:r>
         <w:lastRenderedPageBreak/>
         <w:t>Entities</w:t>
       </w:r>
-      <w:bookmarkEnd w:id="39"/>
+      <w:bookmarkEnd w:id="41"/>
     </w:p>
     <w:p>
       <w:pPr>
@@ -7545,11 +8233,11 @@
       <w:pPr>
         <w:pStyle w:val="Heading3"/>
       </w:pPr>
-      <w:bookmarkStart w:id="40" w:name="_Toc400479016"/>
+      <w:bookmarkStart w:id="42" w:name="_Toc400726416"/>
       <w:r>
         <w:t>Corporeal Undead</w:t>
       </w:r>
-      <w:bookmarkEnd w:id="40"/>
+      <w:bookmarkEnd w:id="42"/>
     </w:p>
     <w:p>
       <w:pPr>
@@ -7637,16 +8325,23 @@
       <w:pPr>
         <w:pStyle w:val="Heading4"/>
       </w:pPr>
+      <w:proofErr w:type="spellStart"/>
       <w:r>
         <w:t>Draugr</w:t>
       </w:r>
+      <w:proofErr w:type="spellEnd"/>
     </w:p>
     <w:p>
       <w:pPr>
         <w:pStyle w:val="Standard"/>
       </w:pPr>
-      <w:r>
-        <w:t>Draugar are Undead with powerful abilities. They have significantly more health and damage than Revenants, which is visually expressed from their metal armor and weapons.</w:t>
+      <w:proofErr w:type="spellStart"/>
+      <w:r>
+        <w:t>Draugar</w:t>
+      </w:r>
+      <w:proofErr w:type="spellEnd"/>
+      <w:r>
+        <w:t xml:space="preserve"> are Undead with powerful abilities. They have significantly more health and damage than Revenants, which is visually expressed from their metal armor and weapons.</w:t>
       </w:r>
     </w:p>
     <w:p>
@@ -7654,15 +8349,28 @@
         <w:pStyle w:val="Standard"/>
       </w:pPr>
       <w:r>
-        <w:t>If their health falls to zero and they were not shot in the head or attacked with a melee weapon, they’ll  fall to their knees, and later stand up again with some of their health restored if not dealt with by using the aforementioned attacks.</w:t>
+        <w:t xml:space="preserve">If their health falls to zero and they were not shot in the head or attacked with a melee weapon, </w:t>
+      </w:r>
+      <w:proofErr w:type="gramStart"/>
+      <w:r>
+        <w:t>they’ll  fall</w:t>
+      </w:r>
+      <w:proofErr w:type="gramEnd"/>
+      <w:r>
+        <w:t xml:space="preserve"> to their knees, and later stand up again with some of their health restored if not dealt with by using the aforementioned attacks.</w:t>
       </w:r>
     </w:p>
     <w:p>
       <w:pPr>
         <w:pStyle w:val="Standard"/>
       </w:pPr>
-      <w:r>
-        <w:t>Draugar possess one of several abilities that makes them more even dangerous than Revenants:</w:t>
+      <w:proofErr w:type="spellStart"/>
+      <w:r>
+        <w:t>Draugar</w:t>
+      </w:r>
+      <w:proofErr w:type="spellEnd"/>
+      <w:r>
+        <w:t xml:space="preserve"> possess one of several abilities that makes them more even dangerous than Revenants:</w:t>
       </w:r>
     </w:p>
     <w:p>
@@ -7678,7 +8386,23 @@
         <w:pStyle w:val="Standard"/>
       </w:pPr>
       <w:r>
-        <w:t>Allows the Draugr to turn into a wisp after concentrating for a time, allowing it to pass through impassible terrain and the Architect’s walls. Used by blue-tinted Draugar.</w:t>
+        <w:t xml:space="preserve">Allows the </w:t>
+      </w:r>
+      <w:proofErr w:type="spellStart"/>
+      <w:r>
+        <w:t>Draugr</w:t>
+      </w:r>
+      <w:proofErr w:type="spellEnd"/>
+      <w:r>
+        <w:t xml:space="preserve"> to turn into a wisp after concentrating for a time, allowing it to pass through impassible terrain and the Architect’s walls. Used by blue-tinted </w:t>
+      </w:r>
+      <w:proofErr w:type="spellStart"/>
+      <w:r>
+        <w:t>Draugar</w:t>
+      </w:r>
+      <w:proofErr w:type="spellEnd"/>
+      <w:r>
+        <w:t>.</w:t>
       </w:r>
     </w:p>
     <w:p>
@@ -7694,7 +8418,39 @@
         <w:pStyle w:val="Standard"/>
       </w:pPr>
       <w:r>
-        <w:t>When the Draugr’s health falls to zero but aren’t destroyed, it will destroy itself after channeling a loud curse on the nearest player. Red magic circles will appear around the Draugr and the target player until the curse is complete or the Draugr is destroyed. If the curse is complete, it will negatively affect the player for a significant time. Used by red-tinted Draugar.</w:t>
+        <w:t xml:space="preserve">When the </w:t>
+      </w:r>
+      <w:proofErr w:type="spellStart"/>
+      <w:r>
+        <w:t>Draugr’s</w:t>
+      </w:r>
+      <w:proofErr w:type="spellEnd"/>
+      <w:r>
+        <w:t xml:space="preserve"> health falls to zero but aren’t destroyed, it will destroy itself after channeling a loud curse on the nearest player. Red magic circles will appear around the </w:t>
+      </w:r>
+      <w:proofErr w:type="spellStart"/>
+      <w:r>
+        <w:t>Draugr</w:t>
+      </w:r>
+      <w:proofErr w:type="spellEnd"/>
+      <w:r>
+        <w:t xml:space="preserve"> and the target player until the curse is complete or the </w:t>
+      </w:r>
+      <w:proofErr w:type="spellStart"/>
+      <w:r>
+        <w:t>Draugr</w:t>
+      </w:r>
+      <w:proofErr w:type="spellEnd"/>
+      <w:r>
+        <w:t xml:space="preserve"> is destroyed. If the curse is complete, it will negatively affect the player for a significant time. Used by red-tinted </w:t>
+      </w:r>
+      <w:proofErr w:type="spellStart"/>
+      <w:r>
+        <w:t>Draugar</w:t>
+      </w:r>
+      <w:proofErr w:type="spellEnd"/>
+      <w:r>
+        <w:t>.</w:t>
       </w:r>
     </w:p>
     <w:p>
@@ -7711,7 +8467,23 @@
         <w:pStyle w:val="Standard"/>
       </w:pPr>
       <w:r>
-        <w:t>If the Draugr strikes a player, that player will become afflicted by one or more negative effects. Used by green-tinted Draugar.</w:t>
+        <w:t xml:space="preserve">If the </w:t>
+      </w:r>
+      <w:proofErr w:type="spellStart"/>
+      <w:r>
+        <w:t>Draugr</w:t>
+      </w:r>
+      <w:proofErr w:type="spellEnd"/>
+      <w:r>
+        <w:t xml:space="preserve"> strikes a player, that player will become afflicted by one or more negative effects. Used by green-tinted </w:t>
+      </w:r>
+      <w:proofErr w:type="spellStart"/>
+      <w:r>
+        <w:t>Draugar</w:t>
+      </w:r>
+      <w:proofErr w:type="spellEnd"/>
+      <w:r>
+        <w:t>.</w:t>
       </w:r>
     </w:p>
     <w:p>
@@ -7725,7 +8497,21 @@
         <w:rPr>
           <w:i/>
         </w:rPr>
-        <w:t>This is what we get for living in Northern Europe. Even tougher than regular Undead, and they’re also intelligent. They usually have one or more strange abilities like phasing through terrain, shapeshifting, or uttering a final curse on us before they’re destroyed!</w:t>
+        <w:t xml:space="preserve">This is what we get for living in Northern Europe. Even tougher than regular Undead, and they’re also intelligent. They usually have one or more strange abilities like phasing through terrain, </w:t>
+      </w:r>
+      <w:proofErr w:type="spellStart"/>
+      <w:r>
+        <w:rPr>
+          <w:i/>
+        </w:rPr>
+        <w:t>shapeshifting</w:t>
+      </w:r>
+      <w:proofErr w:type="spellEnd"/>
+      <w:r>
+        <w:rPr>
+          <w:i/>
+        </w:rPr>
+        <w:t>, or uttering a final curse on us before they’re destroyed!</w:t>
       </w:r>
     </w:p>
     <w:p>
@@ -7741,7 +8527,15 @@
         <w:pStyle w:val="Standard"/>
       </w:pPr>
       <w:r>
-        <w:t>Vampires are Undead that will usually stalk and attack the players over other Undead objectives. If a Vampire initiated a grapple on a player, the Vampire drains the player’s health as it sucks their blood through the player’s neck or guts (</w:t>
+        <w:t xml:space="preserve">Vampires are Undead that will usually stalk and attack the players over other </w:t>
+      </w:r>
+      <w:proofErr w:type="gramStart"/>
+      <w:r>
+        <w:t>Undead</w:t>
+      </w:r>
+      <w:proofErr w:type="gramEnd"/>
+      <w:r>
+        <w:t xml:space="preserve"> objectives. If a Vampire initiated a grapple on a player, the Vampire drains the player’s health as it sucks their blood through the player’s neck or guts (</w:t>
       </w:r>
       <w:r>
         <w:rPr>
@@ -7750,7 +8544,15 @@
         <w:t>yes, they can bite your guts for blood</w:t>
       </w:r>
       <w:r>
-        <w:t>). Sucked blood increases the Vampire’s movement speed, maximum health, damage, grapple power, and may unlock additional abilities. Without blood, they’re dealt as easily as a weaker Draugr with lesser abilities.</w:t>
+        <w:t xml:space="preserve">). Sucked blood increases the Vampire’s movement speed, maximum health, damage, grapple power, and may unlock additional abilities. Without blood, they’re dealt as easily as a weaker </w:t>
+      </w:r>
+      <w:proofErr w:type="spellStart"/>
+      <w:r>
+        <w:t>Draugr</w:t>
+      </w:r>
+      <w:proofErr w:type="spellEnd"/>
+      <w:r>
+        <w:t xml:space="preserve"> with lesser abilities.</w:t>
       </w:r>
     </w:p>
     <w:p>
@@ -7764,7 +8566,21 @@
         <w:rPr>
           <w:i/>
         </w:rPr>
-        <w:t>They tend to go for us rather than the Life Crystal. They’re much like Draugr such that they have strange abilities, but they’re usually initially weak and need to feed on life force. Fortunately they cannot feed on our structures that is power by life force, except the Life Crystal. Unfortunately our blood is a good source of life force, vitamins, and minerals. Not usually a problem, but they can be very cunning. I would also like to note that most of these monsters aren’t charismatic and pale. They’re ugly, ruddy when full and as blackened as any other Undead when empty, and all of their teeth, nails, and hair are just simply very long. A few fit your Dracula, but I’m still trying to figure out if I was simply enthralled during that time.</w:t>
+        <w:t xml:space="preserve">They tend to go for us rather than the Life Crystal. They’re much like </w:t>
+      </w:r>
+      <w:proofErr w:type="spellStart"/>
+      <w:r>
+        <w:rPr>
+          <w:i/>
+        </w:rPr>
+        <w:t>Draugr</w:t>
+      </w:r>
+      <w:proofErr w:type="spellEnd"/>
+      <w:r>
+        <w:rPr>
+          <w:i/>
+        </w:rPr>
+        <w:t xml:space="preserve"> such that they have strange abilities, but they’re usually initially weak and need to feed on life force. Fortunately they cannot feed on our structures that is power by life force, except the Life Crystal. Unfortunately our blood is a good source of life force, vitamins, and minerals. Not usually a problem, but they can be very cunning. I would also like to note that most of these monsters aren’t charismatic and pale. They’re ugly, ruddy when full and as blackened as any other Undead when empty, and all of their teeth, nails, and hair are just simply very long. A few fit your Dracula, but I’m still trying to figure out if I was simply enthralled during that time.</w:t>
       </w:r>
     </w:p>
     <w:p>
@@ -7807,9 +8623,11 @@
       <w:pPr>
         <w:pStyle w:val="Heading4"/>
       </w:pPr>
+      <w:proofErr w:type="spellStart"/>
       <w:r>
         <w:t>Jiangshi</w:t>
       </w:r>
+      <w:proofErr w:type="spellEnd"/>
     </w:p>
     <w:p>
       <w:pPr>
@@ -7844,18 +8662,32 @@
         <w:rPr>
           <w:i/>
         </w:rPr>
-        <w:t>We had very few Liches before this catastrophe, but they like negative energy so this is pretty much heaven for them. They retained the intellect they had in life, and they’re all bloody evil mages! They cannot be permanently destroyed, and may return soon. This needs more research (ideas).</w:t>
+        <w:t xml:space="preserve">We had very few </w:t>
+      </w:r>
+      <w:proofErr w:type="spellStart"/>
+      <w:r>
+        <w:rPr>
+          <w:i/>
+        </w:rPr>
+        <w:t>Liches</w:t>
+      </w:r>
+      <w:proofErr w:type="spellEnd"/>
+      <w:r>
+        <w:rPr>
+          <w:i/>
+        </w:rPr>
+        <w:t xml:space="preserve"> before this catastrophe, but they like negative energy so this is pretty much heaven for them. They retained the intellect they had in life, and they’re all bloody evil mages! They cannot be permanently destroyed, and may return soon. This needs more research (ideas).</w:t>
       </w:r>
     </w:p>
     <w:p>
       <w:pPr>
         <w:pStyle w:val="Heading3"/>
       </w:pPr>
-      <w:bookmarkStart w:id="41" w:name="_Toc400479017"/>
+      <w:bookmarkStart w:id="43" w:name="_Toc400726417"/>
       <w:r>
         <w:t>Incorporeal Undead</w:t>
       </w:r>
-      <w:bookmarkEnd w:id="41"/>
+      <w:bookmarkEnd w:id="43"/>
     </w:p>
     <w:p>
       <w:pPr>
@@ -7899,7 +8731,21 @@
         <w:rPr>
           <w:i/>
         </w:rPr>
-        <w:t>A rare sight. Ghosts are incorporeal, so you would think that they can’t do diddly squat. Wrong. Apparently they can harm the living, but the living normally can’t harm it. Good thing we don’t use regular bullets, but it always seems like half of my shots simply passes through them. Some Ghosts aren’t on the same side as most of the Undead and actually help us, if only for a brief moment. I guess that means some humans can be saved after all. This needs more research (ideas).</w:t>
+        <w:t xml:space="preserve">A rare sight. Ghosts are incorporeal, so you would think that they can’t do </w:t>
+      </w:r>
+      <w:proofErr w:type="spellStart"/>
+      <w:r>
+        <w:rPr>
+          <w:i/>
+        </w:rPr>
+        <w:t>diddly</w:t>
+      </w:r>
+      <w:proofErr w:type="spellEnd"/>
+      <w:r>
+        <w:rPr>
+          <w:i/>
+        </w:rPr>
+        <w:t xml:space="preserve"> squat. Wrong. Apparently they can harm the living, but the living normally can’t harm it. Good thing we don’t use regular bullets, but it always seems like half of my shots simply passes through them. Some Ghosts aren’t on the same side as most of the Undead and actually help us, if only for a brief moment. I guess that means some humans can be saved after all. This needs more research (ideas).</w:t>
       </w:r>
     </w:p>
     <w:p>
@@ -7928,11 +8774,11 @@
       <w:pPr>
         <w:pStyle w:val="Heading3"/>
       </w:pPr>
-      <w:bookmarkStart w:id="42" w:name="_Toc400479018"/>
+      <w:bookmarkStart w:id="44" w:name="_Toc400726418"/>
       <w:r>
         <w:t>Bosses</w:t>
       </w:r>
-      <w:bookmarkEnd w:id="42"/>
+      <w:bookmarkEnd w:id="44"/>
     </w:p>
     <w:p>
       <w:pPr>
@@ -7947,7 +8793,15 @@
         <w:pStyle w:val="Heading4"/>
       </w:pPr>
       <w:r>
-        <w:t>Named Draugr Boss</w:t>
+        <w:t xml:space="preserve">Named </w:t>
+      </w:r>
+      <w:proofErr w:type="spellStart"/>
+      <w:r>
+        <w:t>Draugr</w:t>
+      </w:r>
+      <w:proofErr w:type="spellEnd"/>
+      <w:r>
+        <w:t xml:space="preserve"> Boss</w:t>
       </w:r>
     </w:p>
     <w:p>
@@ -7955,7 +8809,23 @@
         <w:pStyle w:val="Standard"/>
       </w:pPr>
       <w:r>
-        <w:t>Leads a force of Draugr soldiers with siege. Siege deals substantial damage to structures and golems, and massive damage to players. Siege equipment do not trigger symbols. Draugr soldiers are armored and armed a mix of swords and bows, whereas the boss wields a massive blade and is a large Undead compared to others.</w:t>
+        <w:t xml:space="preserve">Leads a force of </w:t>
+      </w:r>
+      <w:proofErr w:type="spellStart"/>
+      <w:r>
+        <w:t>Draugr</w:t>
+      </w:r>
+      <w:proofErr w:type="spellEnd"/>
+      <w:r>
+        <w:t xml:space="preserve"> soldiers with siege. Siege deals substantial damage to structures and golems, and massive damage to players. Siege equipment do not trigger symbols. </w:t>
+      </w:r>
+      <w:proofErr w:type="spellStart"/>
+      <w:r>
+        <w:t>Draugr</w:t>
+      </w:r>
+      <w:proofErr w:type="spellEnd"/>
+      <w:r>
+        <w:t xml:space="preserve"> soldiers are armored and armed a mix of swords and bows, whereas the boss wields a massive blade and is a large Undead compared to others.</w:t>
       </w:r>
     </w:p>
     <w:p>
@@ -7978,11 +8848,11 @@
       <w:pPr>
         <w:pStyle w:val="Heading3"/>
       </w:pPr>
-      <w:bookmarkStart w:id="43" w:name="_Toc400479019"/>
+      <w:bookmarkStart w:id="45" w:name="_Toc400726419"/>
       <w:r>
         <w:t>Other Creatures</w:t>
       </w:r>
-      <w:bookmarkEnd w:id="43"/>
+      <w:bookmarkEnd w:id="45"/>
     </w:p>
     <w:p>
       <w:pPr>
@@ -7996,8 +8866,8 @@
       <w:pPr>
         <w:pStyle w:val="Heading4"/>
       </w:pPr>
-      <w:bookmarkStart w:id="44" w:name="_Banshee"/>
-      <w:bookmarkEnd w:id="44"/>
+      <w:bookmarkStart w:id="46" w:name="_Banshee"/>
+      <w:bookmarkEnd w:id="46"/>
       <w:r>
         <w:t>Banshee</w:t>
       </w:r>
@@ -8015,7 +8885,15 @@
         <w:pStyle w:val="Standard"/>
       </w:pPr>
       <w:r>
-        <w:t>Banshees appear some determined time before an Undead boss enters the map, emitting a short and loud wail to warn the players, but not so much that it completely distracts them. The Banshee will spawn high above the area the mini-boss will come from, making itself visible enough to anyone on the level.</w:t>
+        <w:t xml:space="preserve">Banshees appear some determined time before an </w:t>
+      </w:r>
+      <w:proofErr w:type="gramStart"/>
+      <w:r>
+        <w:t>Undead</w:t>
+      </w:r>
+      <w:proofErr w:type="gramEnd"/>
+      <w:r>
+        <w:t xml:space="preserve"> boss enters the map, emitting a short and loud wail to warn the players, but not so much that it completely distracts them. The Banshee will spawn high above the area the mini-boss will come from, making itself visible enough to anyone on the level.</w:t>
       </w:r>
     </w:p>
     <w:p>
@@ -8187,8 +9065,13 @@
       <w:pPr>
         <w:pStyle w:val="Heading5"/>
       </w:pPr>
-      <w:r>
-        <w:t>Impundulu – Familiar</w:t>
+      <w:proofErr w:type="spellStart"/>
+      <w:r>
+        <w:t>Impundulu</w:t>
+      </w:r>
+      <w:proofErr w:type="spellEnd"/>
+      <w:r>
+        <w:t xml:space="preserve"> – Familiar</w:t>
       </w:r>
     </w:p>
     <w:p>
@@ -8237,7 +9120,15 @@
         <w:t>not</w:t>
       </w:r>
       <w:r>
-        <w:t xml:space="preserve"> count to the maximum number of Undead a single Defense Phase can summon. The Witch must concentrate to keep the rift open, so damage or control effects can interrupt it, such as the Golemancer grappling with the Life Blood ability. During the ritual, red magic circles appear around the targeted terrain and the Witch and a Banshee will sing until the ritual and rift is stopped (</w:t>
+        <w:t xml:space="preserve"> count to the maximum number of Undead a single Defense Phase can summon. The Witch must concentrate to keep the rift open, so damage or control effects can interrupt it, such as the </w:t>
+      </w:r>
+      <w:proofErr w:type="spellStart"/>
+      <w:r>
+        <w:t>Golemancer</w:t>
+      </w:r>
+      <w:proofErr w:type="spellEnd"/>
+      <w:r>
+        <w:t xml:space="preserve"> grappling with the Life Blood ability. During the ritual, red magic circles appear around the targeted terrain and the Witch and a Banshee will sing until the ritual and rift is stopped (</w:t>
       </w:r>
       <w:r>
         <w:rPr>
@@ -8253,22 +9144,22 @@
       <w:pPr>
         <w:pStyle w:val="Heading1"/>
       </w:pPr>
-      <w:bookmarkStart w:id="45" w:name="_Toc400479020"/>
+      <w:bookmarkStart w:id="47" w:name="_Toc400726420"/>
       <w:r>
         <w:lastRenderedPageBreak/>
         <w:t>Menu Layout</w:t>
       </w:r>
-      <w:bookmarkEnd w:id="45"/>
+      <w:bookmarkEnd w:id="47"/>
     </w:p>
     <w:p>
       <w:pPr>
         <w:pStyle w:val="Heading2"/>
       </w:pPr>
-      <w:bookmarkStart w:id="46" w:name="_Toc400479021"/>
+      <w:bookmarkStart w:id="48" w:name="_Toc400726421"/>
       <w:r>
         <w:t>Color Scheme</w:t>
       </w:r>
-      <w:bookmarkEnd w:id="46"/>
+      <w:bookmarkEnd w:id="48"/>
     </w:p>
     <w:p>
       <w:pPr>
@@ -8282,11 +9173,11 @@
       <w:pPr>
         <w:pStyle w:val="Heading2"/>
       </w:pPr>
-      <w:bookmarkStart w:id="47" w:name="_Toc400479022"/>
+      <w:bookmarkStart w:id="49" w:name="_Toc400726422"/>
       <w:r>
         <w:t>Game Title Screen</w:t>
       </w:r>
-      <w:bookmarkEnd w:id="47"/>
+      <w:bookmarkEnd w:id="49"/>
     </w:p>
     <w:p>
       <w:pPr>
@@ -8300,11 +9191,11 @@
       <w:pPr>
         <w:pStyle w:val="Heading2"/>
       </w:pPr>
-      <w:bookmarkStart w:id="48" w:name="_Toc400479023"/>
+      <w:bookmarkStart w:id="50" w:name="_Toc400726423"/>
       <w:r>
         <w:t>Legal Info</w:t>
       </w:r>
-      <w:bookmarkEnd w:id="48"/>
+      <w:bookmarkEnd w:id="50"/>
     </w:p>
     <w:p>
       <w:pPr>
@@ -8318,11 +9209,11 @@
       <w:pPr>
         <w:pStyle w:val="Heading2"/>
       </w:pPr>
-      <w:bookmarkStart w:id="49" w:name="_Toc400479024"/>
+      <w:bookmarkStart w:id="51" w:name="_Toc400726424"/>
       <w:r>
         <w:t>Menu Screen</w:t>
       </w:r>
-      <w:bookmarkEnd w:id="49"/>
+      <w:bookmarkEnd w:id="51"/>
     </w:p>
     <w:p>
       <w:pPr>
@@ -8336,11 +9227,11 @@
       <w:pPr>
         <w:pStyle w:val="Heading2"/>
       </w:pPr>
-      <w:bookmarkStart w:id="50" w:name="_Toc400479025"/>
+      <w:bookmarkStart w:id="52" w:name="_Toc400726425"/>
       <w:r>
         <w:t>Tutorial / Instructions Screen</w:t>
       </w:r>
-      <w:bookmarkEnd w:id="50"/>
+      <w:bookmarkEnd w:id="52"/>
     </w:p>
     <w:p>
       <w:pPr>
@@ -8366,11 +9257,11 @@
       <w:pPr>
         <w:pStyle w:val="Heading2"/>
       </w:pPr>
-      <w:bookmarkStart w:id="51" w:name="_Toc400479026"/>
+      <w:bookmarkStart w:id="53" w:name="_Toc400726426"/>
       <w:r>
         <w:t>Credits Screen</w:t>
       </w:r>
-      <w:bookmarkEnd w:id="51"/>
+      <w:bookmarkEnd w:id="53"/>
     </w:p>
     <w:p>
       <w:pPr>
@@ -8384,11 +9275,11 @@
       <w:pPr>
         <w:pStyle w:val="Heading2"/>
       </w:pPr>
-      <w:bookmarkStart w:id="52" w:name="_Toc400479027"/>
+      <w:bookmarkStart w:id="54" w:name="_Toc400726427"/>
       <w:r>
         <w:t>Game Win Screen</w:t>
       </w:r>
-      <w:bookmarkEnd w:id="52"/>
+      <w:bookmarkEnd w:id="54"/>
     </w:p>
     <w:p>
       <w:pPr>
@@ -8402,11 +9293,19 @@
       <w:pPr>
         <w:pStyle w:val="Heading2"/>
       </w:pPr>
-      <w:bookmarkStart w:id="53" w:name="_Toc400479028"/>
-      <w:r>
-        <w:t>Game Over Screen</w:t>
-      </w:r>
-      <w:bookmarkEnd w:id="53"/>
+      <w:bookmarkStart w:id="55" w:name="_Toc400726428"/>
+      <w:r>
+        <w:t xml:space="preserve">Game </w:t>
+      </w:r>
+      <w:proofErr w:type="gramStart"/>
+      <w:r>
+        <w:t>Over</w:t>
+      </w:r>
+      <w:proofErr w:type="gramEnd"/>
+      <w:r>
+        <w:t xml:space="preserve"> Screen</w:t>
+      </w:r>
+      <w:bookmarkEnd w:id="55"/>
     </w:p>
     <w:p>
       <w:pPr>
@@ -8420,11 +9319,11 @@
       <w:pPr>
         <w:pStyle w:val="Heading2"/>
       </w:pPr>
-      <w:bookmarkStart w:id="54" w:name="_Toc400479029"/>
+      <w:bookmarkStart w:id="56" w:name="_Toc400726429"/>
       <w:r>
         <w:t>Level Select Screen</w:t>
       </w:r>
-      <w:bookmarkEnd w:id="54"/>
+      <w:bookmarkEnd w:id="56"/>
     </w:p>
     <w:p>
       <w:pPr>
@@ -8457,22 +9356,22 @@
       <w:pPr>
         <w:pStyle w:val="Heading1"/>
       </w:pPr>
-      <w:bookmarkStart w:id="55" w:name="_Toc400479030"/>
+      <w:bookmarkStart w:id="57" w:name="_Toc400726430"/>
       <w:r>
         <w:lastRenderedPageBreak/>
         <w:t>Game Layout</w:t>
       </w:r>
-      <w:bookmarkEnd w:id="55"/>
+      <w:bookmarkEnd w:id="57"/>
     </w:p>
     <w:p>
       <w:pPr>
         <w:pStyle w:val="Heading2"/>
       </w:pPr>
-      <w:bookmarkStart w:id="56" w:name="_Toc400479031"/>
+      <w:bookmarkStart w:id="58" w:name="_Toc400726431"/>
       <w:r>
         <w:t>Camera Setup</w:t>
       </w:r>
-      <w:bookmarkEnd w:id="56"/>
+      <w:bookmarkEnd w:id="58"/>
     </w:p>
     <w:p>
       <w:pPr>
@@ -8486,11 +9385,11 @@
       <w:pPr>
         <w:pStyle w:val="Heading2"/>
       </w:pPr>
-      <w:bookmarkStart w:id="57" w:name="_Toc400479032"/>
+      <w:bookmarkStart w:id="59" w:name="_Toc400726432"/>
       <w:r>
         <w:t>Game Controls</w:t>
       </w:r>
-      <w:bookmarkEnd w:id="57"/>
+      <w:bookmarkEnd w:id="59"/>
     </w:p>
     <w:p>
       <w:pPr>
@@ -8504,21 +9403,21 @@
       <w:pPr>
         <w:pStyle w:val="Heading2"/>
       </w:pPr>
-      <w:bookmarkStart w:id="58" w:name="_Toc400479033"/>
+      <w:bookmarkStart w:id="60" w:name="_Toc400726433"/>
       <w:r>
         <w:t>Game Modes</w:t>
       </w:r>
-      <w:bookmarkEnd w:id="58"/>
+      <w:bookmarkEnd w:id="60"/>
     </w:p>
     <w:p>
       <w:pPr>
         <w:pStyle w:val="Heading3"/>
       </w:pPr>
-      <w:bookmarkStart w:id="59" w:name="_Toc400479034"/>
+      <w:bookmarkStart w:id="61" w:name="_Toc400726434"/>
       <w:r>
         <w:t>Campaign</w:t>
       </w:r>
-      <w:bookmarkEnd w:id="59"/>
+      <w:bookmarkEnd w:id="61"/>
     </w:p>
     <w:p>
       <w:pPr>
@@ -8540,29 +9439,45 @@
       <w:pPr>
         <w:pStyle w:val="Heading3"/>
       </w:pPr>
-      <w:bookmarkStart w:id="60" w:name="_Toc400479035"/>
+      <w:bookmarkStart w:id="62" w:name="_Toc400726435"/>
       <w:r>
         <w:t>Conquest</w:t>
       </w:r>
-      <w:bookmarkEnd w:id="60"/>
+      <w:bookmarkEnd w:id="62"/>
     </w:p>
     <w:p>
       <w:pPr>
         <w:pStyle w:val="Standard"/>
       </w:pPr>
       <w:r>
-        <w:t>Destroy the Undead’s Death Crystal while defending your Life Crystal. The level is split into even Light and Dark Zones with no inactive Dark Zones. During the Preparation Phase, the Undead can also build within their Dark Zones. During the timed Conquer Phase (similar to Defense Phase), the players try to claim Dark Zones while the Undead try to take Light Zones in the same manner. Only Zones that border enemy Zones can be taken. If the timer runs out before all Zones (including the Crystal) are taken or lost, the Undead retreat and the players are teleported to their respective Crystals, and the Preparation Phase begins again.</w:t>
+        <w:t xml:space="preserve">Destroy the </w:t>
+      </w:r>
+      <w:proofErr w:type="spellStart"/>
+      <w:r>
+        <w:t>Undead’s</w:t>
+      </w:r>
+      <w:proofErr w:type="spellEnd"/>
+      <w:r>
+        <w:t xml:space="preserve"> Death Crystal while defending your Life Crystal. The level is split into even Light and Dark Zones with no inactive Dark Zones. During the Preparation Phase, the Undead can also build within their Dark Zones. During the timed Conquer Phase (similar to Defense Phase), the players try to claim Dark Zones while the Undead try to take Light Zones in the same manner. Only Zones that border enemy Zones can be taken. If the timer runs out before all Zones (including the Crystal) are taken or lost, the </w:t>
+      </w:r>
+      <w:proofErr w:type="gramStart"/>
+      <w:r>
+        <w:t>Undead</w:t>
+      </w:r>
+      <w:proofErr w:type="gramEnd"/>
+      <w:r>
+        <w:t xml:space="preserve"> retreat and the players are teleported to their respective Crystals, and the Preparation Phase begins again.</w:t>
       </w:r>
     </w:p>
     <w:p>
       <w:pPr>
         <w:pStyle w:val="Heading3"/>
       </w:pPr>
-      <w:bookmarkStart w:id="61" w:name="_Toc400479036"/>
+      <w:bookmarkStart w:id="63" w:name="_Toc400726436"/>
       <w:r>
         <w:t>Onslaught</w:t>
       </w:r>
-      <w:bookmarkEnd w:id="61"/>
+      <w:bookmarkEnd w:id="63"/>
     </w:p>
     <w:p>
       <w:pPr>
@@ -8588,11 +9503,11 @@
       <w:pPr>
         <w:pStyle w:val="Heading2"/>
       </w:pPr>
-      <w:bookmarkStart w:id="62" w:name="_Toc400479037"/>
+      <w:bookmarkStart w:id="64" w:name="_Toc400726437"/>
       <w:r>
         <w:t>Player Count</w:t>
       </w:r>
-      <w:bookmarkEnd w:id="62"/>
+      <w:bookmarkEnd w:id="64"/>
     </w:p>
     <w:p>
       <w:pPr>
@@ -8606,11 +9521,11 @@
       <w:pPr>
         <w:pStyle w:val="Heading2"/>
       </w:pPr>
-      <w:bookmarkStart w:id="63" w:name="_Toc400479038"/>
+      <w:bookmarkStart w:id="65" w:name="_Toc400726438"/>
       <w:r>
         <w:t>Gameplay Hours</w:t>
       </w:r>
-      <w:bookmarkEnd w:id="63"/>
+      <w:bookmarkEnd w:id="65"/>
     </w:p>
     <w:p>
       <w:pPr>
@@ -8624,17 +9539,23 @@
       <w:pPr>
         <w:pStyle w:val="Heading1"/>
       </w:pPr>
+      <w:bookmarkStart w:id="66" w:name="_Toc400726439"/>
+      <w:proofErr w:type="spellStart"/>
       <w:r>
         <w:t>Changelog</w:t>
       </w:r>
+      <w:bookmarkEnd w:id="66"/>
+      <w:proofErr w:type="spellEnd"/>
     </w:p>
     <w:p>
       <w:pPr>
         <w:pStyle w:val="Heading2"/>
       </w:pPr>
+      <w:bookmarkStart w:id="67" w:name="_Toc400726440"/>
       <w:r>
         <w:t>October 8, 2014</w:t>
       </w:r>
+      <w:bookmarkEnd w:id="67"/>
     </w:p>
     <w:p>
       <w:pPr>
@@ -8645,19 +9566,7 @@
         </w:numPr>
       </w:pPr>
       <w:r>
-        <w:t>Added reg</w:t>
-      </w:r>
-      <w:r>
-        <w:t xml:space="preserve">ular and italicized details in </w:t>
-      </w:r>
-      <w:r>
-        <w:t>Combat, includ</w:t>
-      </w:r>
-      <w:r>
-        <w:t xml:space="preserve">ing movement and the fact that </w:t>
-      </w:r>
-      <w:r>
-        <w:t>there's no weapon carry limit.</w:t>
+        <w:t>Added regular and italicized details in Combat, including movement and the fact that there's no weapon carry limit.</w:t>
       </w:r>
     </w:p>
     <w:p>
@@ -8675,21 +9584,10 @@
         <w:t xml:space="preserve">nearly all </w:t>
       </w:r>
       <w:r>
-        <w:t>first-</w:t>
-      </w:r>
-      <w:r>
-        <w:t xml:space="preserve">person words with third-person </w:t>
-      </w:r>
-      <w:r>
-        <w:t>words ("you" changed to "the player").</w:t>
-      </w:r>
-      <w:r>
-        <w:t xml:space="preserve"> The rest are part of </w:t>
-      </w:r>
-      <w:bookmarkStart w:id="64" w:name="_GoBack"/>
-      <w:bookmarkEnd w:id="64"/>
-      <w:r>
-        <w:t>flavor text.</w:t>
+        <w:t>first-person words with third-person words ("you" changed to "the player").</w:t>
+      </w:r>
+      <w:r>
+        <w:t xml:space="preserve"> The rest are part of flavor text.</w:t>
       </w:r>
     </w:p>
     <w:p>
@@ -8701,37 +9599,7 @@
         </w:numPr>
       </w:pPr>
       <w:r>
-        <w:t xml:space="preserve">Added thoughts </w:t>
-      </w:r>
-      <w:r>
-        <w:t xml:space="preserve">on Vice and what could replace </w:t>
-      </w:r>
-      <w:r>
-        <w:t>it in Attribute</w:t>
-      </w:r>
-      <w:r>
-        <w:t xml:space="preserve"> Point System. APS also has an </w:t>
-      </w:r>
-      <w:r>
-        <w:t>idea on a choice</w:t>
-      </w:r>
-      <w:r>
-        <w:t xml:space="preserve"> of abilities when reaching an </w:t>
-      </w:r>
-      <w:r>
-        <w:t>attribute li</w:t>
-      </w:r>
-      <w:r>
-        <w:t xml:space="preserve">ne threshold and a contingency </w:t>
-      </w:r>
-      <w:r>
-        <w:t>plan for when the player d</w:t>
-      </w:r>
-      <w:r>
-        <w:t xml:space="preserve">oesn't put any </w:t>
-      </w:r>
-      <w:r>
-        <w:t>points in when the Preparation Phase ends.</w:t>
+        <w:t>Added thoughts on Vice and what could replace it in Attribute Point System. APS also has an idea on a choice of abilities when reaching an attribute line threshold and a contingency plan for when the player doesn't put any points in when the Preparation Phase ends.</w:t>
       </w:r>
     </w:p>
     <w:p>
@@ -8744,16 +9612,7 @@
       </w:pPr>
       <w:r>
         <w:lastRenderedPageBreak/>
-        <w:t>Renamed</w:t>
-      </w:r>
-      <w:r>
-        <w:t xml:space="preserve"> Tough t</w:t>
-      </w:r>
-      <w:r>
-        <w:t xml:space="preserve">o Toughness and Vital to Vital </w:t>
-      </w:r>
-      <w:r>
-        <w:t>Spirit.</w:t>
+        <w:t>Renamed Tough to Toughness and Vital to Vital Spirit.</w:t>
       </w:r>
     </w:p>
     <w:p>
@@ -8765,13 +9624,7 @@
         </w:numPr>
       </w:pPr>
       <w:r>
-        <w:t xml:space="preserve">Added </w:t>
-      </w:r>
-      <w:r>
-        <w:t xml:space="preserve">explanation for having more shards </w:t>
-      </w:r>
-      <w:r>
-        <w:t>spawn near the Dark Zones in Basics of Shards.</w:t>
+        <w:t>Added explanation for having more shards spawn near the Dark Zones in Basics of Shards.</w:t>
       </w:r>
     </w:p>
     <w:p>
@@ -8783,13 +9636,7 @@
         </w:numPr>
       </w:pPr>
       <w:r>
-        <w:t>Added the fact</w:t>
-      </w:r>
-      <w:r>
-        <w:t xml:space="preserve"> that preparations cost shards </w:t>
-      </w:r>
-      <w:r>
-        <w:t>in Abilities.</w:t>
+        <w:t>Added the fact that preparations cost shards in Abilities.</w:t>
       </w:r>
     </w:p>
     <w:p>
@@ -8801,13 +9648,7 @@
         </w:numPr>
       </w:pPr>
       <w:r>
-        <w:t xml:space="preserve">Added the fact </w:t>
-      </w:r>
-      <w:r>
-        <w:t xml:space="preserve">that players are healed at the </w:t>
-      </w:r>
-      <w:r>
-        <w:t>end of the Defense Phase in Defense.</w:t>
+        <w:t>Added the fact that players are healed at the end of the Defense Phase in Defense.</w:t>
       </w:r>
     </w:p>
     <w:p>
@@ -8819,22 +9660,7 @@
         </w:numPr>
       </w:pPr>
       <w:r>
-        <w:t>Added the f</w:t>
-      </w:r>
-      <w:r>
-        <w:t xml:space="preserve">act of repairing structures in </w:t>
-      </w:r>
-      <w:r>
-        <w:t>Preparation an</w:t>
-      </w:r>
-      <w:r>
-        <w:t xml:space="preserve">d the suggestion of having the </w:t>
-      </w:r>
-      <w:r>
-        <w:t>Consecrator pa</w:t>
-      </w:r>
-      <w:r>
-        <w:t xml:space="preserve">y an upkeep to keep </w:t>
+        <w:t xml:space="preserve">Added the fact of repairing structures in Preparation and the suggestion of having the Consecrator pay an upkeep to keep </w:t>
       </w:r>
       <w:r>
         <w:t>existing</w:t>
@@ -8846,10 +9672,7 @@
         <w:t>s</w:t>
       </w:r>
       <w:r>
-        <w:t xml:space="preserve"> </w:t>
-      </w:r>
-      <w:r>
-        <w:t>from fading away after the Defense Phase</w:t>
+        <w:t xml:space="preserve"> from fading away after the Defense Phase</w:t>
       </w:r>
       <w:r>
         <w:t xml:space="preserve"> ends and the following Preparation Phase ends.</w:t>
@@ -8864,10 +9687,7 @@
         </w:numPr>
       </w:pPr>
       <w:r>
-        <w:t xml:space="preserve">Added a new </w:t>
-      </w:r>
-      <w:r>
-        <w:t>section under Abilities called Preparations Overview</w:t>
+        <w:t>Added a new section under Abilities called Preparations Overview</w:t>
       </w:r>
       <w:r>
         <w:t>.</w:t>
@@ -8949,7 +9769,7 @@
       <w:rPr>
         <w:noProof/>
       </w:rPr>
-      <w:t>26</w:t>
+      <w:t>21</w:t>
     </w:r>
     <w:r>
       <w:fldChar w:fldCharType="end"/>
@@ -10583,7 +11403,7 @@
 </file>
 
 <file path=customXml/itemProps1.xml><?xml version="1.0" encoding="utf-8"?>
-<ds:datastoreItem xmlns:ds="http://schemas.openxmlformats.org/officeDocument/2006/customXml" ds:itemID="{DA347097-0568-4FC8-9A3E-4670B151CF66}">
+<ds:datastoreItem xmlns:ds="http://schemas.openxmlformats.org/officeDocument/2006/customXml" ds:itemID="{95A1D607-8B46-417C-A932-109FE92CD3D7}">
   <ds:schemaRefs>
     <ds:schemaRef ds:uri="http://schemas.openxmlformats.org/officeDocument/2006/bibliography"/>
   </ds:schemaRefs>

</xml_diff>